<commit_message>
Revised manuscript and new title
</commit_message>
<xml_diff>
--- a/inst/manuscript/manuscript.docx
+++ b/inst/manuscript/manuscript.docx
@@ -4,10 +4,10 @@
   <w:body>
     <w:p>
       <w:pPr>
-        <w:pStyle w:val="Title"/>
+        <w:pStyle w:val="Titre"/>
       </w:pPr>
       <w:r>
-        <w:t xml:space="preserve">Uncovering spatial and verbal cognitive profiles in aphantasia through unsupervised clustering</w:t>
+        <w:t xml:space="preserve">Unsupervised clustering reveals spatial and verbal cognitive profiles in aphantasia and typical imagery</w:t>
       </w:r>
     </w:p>
     <w:p>
@@ -73,7 +73,7 @@
         <w:pStyle w:val="Abstract"/>
       </w:pPr>
       <w:r>
-        <w:t xml:space="preserve">Mental images are a ubiquitous phenomenon for many people. In recent years, attention has focused on a condition defined by the absence of mental images - aphantasia. Individuals with aphantasia are found to perform as well as typical imagers in most areas. Interestingly, several studies have proposed that individuals with aphantasia might have a more</w:t>
+        <w:t xml:space="preserve">Mental imagery is a ubiquitous phenomenon for many people. Its absence - aphantasia - has recently attracted increasing scientific interest. Individuals with aphantasia are found to perform as well as typical imagers in most areas. Several studies have proposed that individuals with aphantasia might have a more</w:t>
       </w:r>
       <w:r>
         <w:t xml:space="preserve"> </w:t>
@@ -85,7 +85,7 @@
         <w:t xml:space="preserve"> </w:t>
       </w:r>
       <w:r>
-        <w:t xml:space="preserve">mode of functioning. The present study aims to better understand the cognitive profile of individuals with aphantasia, by examining their performance regarding semantic and/or abstract processing. To that end, 45 participants with aphantasia and 51 controls completed questionnaires and behavioural tasks assessing sensory and spatial imagery, verbal strategies, verbal and non-verbal reasoning, and verbal and spatial working memory. Initial comparisons suggested very few differences between individuals with aphantasia and controls. However, an unsupervised clustering algorithm revealed three clusters focusing respectively on visual imagery, spatial imagery and verbal strategies, and two very distinct profiles of individuals with aphantasia among these clusters. The first profile had low visual imagery but maintained multisensory imagery, and had higher spatial imagery; the other had low imagery across all sensory modalities, and focused on verbal processing. This study shows that individuals with aphantasia should not be systematically classified based on visual imagery only, but characterised according to various aspects of their cognitive profile. This multifaceted approach could provide a balanced view of the benefits and drawbacks of mental images and help us to understand the mechanisms underlying the spectrum of individual differences in representational formats.</w:t>
+        <w:t xml:space="preserve">mode of functioning. The present study aimed to better understand the cognitive profile of individuals with aphantasia by examining their performance regarding semantic and abstract processing. To that end, 45 participants with aphantasia and 51 controls completed questionnaires and behavioural tasks assessing sensory and spatial imagery, verbal strategies, verbal and non-verbal reasoning, and verbal and spatial working memory. Initial group comparisons revealed minimal differences. Rather than limiting our investigation to predefined group comparisons, we then adopted a trans-categorical, data-driven approach to uncover latent cognitive profiles based on task performance and subjective reports. Unsupervised clustering across the full sample revealed three clusters of cognitive profiles centred respectively on visual imagery, spatial imagery and verbal strategies. Crucially, individuals with aphantasia were distributed across two of these profiles. One showed low visual imagery but maintained multisensory imagery and high spatial imagery, while the other displayed low imagery across all sensory modalities and stronger reliance on verbal processing. These findings reveal significant heterogeneity within both aphantasia and control groups, extending beyond differences in visual imagery. They highlight the importance of considering spatial and verbal cognitive dimensions alongside visual phenomenology. By identifying cognitive profiles that transcend traditional imagery classifications, our results support a multidimensional framework for understanding how individual differences in mental representation relate to behaviour.</w:t>
       </w:r>
     </w:p>
     <w:p>
@@ -338,7 +338,26 @@
         <w:t xml:space="preserve">(Dawes et al., 2020, 2022; Milton et al., 2021; Monzel, Leelaarporn, et al., 2023)</w:t>
       </w:r>
       <w:r>
-        <w:t xml:space="preserve">, lack of temporal and</w:t>
+        <w:t xml:space="preserve">, lack of</w:t>
+      </w:r>
+      <w:r>
+        <w:t xml:space="preserve"> </w:t>
+      </w:r>
+      <w:r>
+        <w:rPr>
+          <w:shd w:val="clear" w:fill="transparent"/>
+        </w:rPr>
+        <w:t>
+          <w:r>
+            <w:t xml:space="preserve">atemporal</w:t>
+          </w:r>
+        </w:t>
+      </w:r>
+      <w:r>
+        <w:t xml:space="preserve"> </w:t>
+      </w:r>
+      <w:r>
+        <w:t xml:space="preserve">and</w:t>
       </w:r>
       <w:r>
         <w:t xml:space="preserve"> </w:t>
@@ -359,7 +378,14 @@
         <w:t xml:space="preserve"> </w:t>
       </w:r>
       <w:r>
-        <w:t xml:space="preserve">prosopagnosia</w:t>
+        <w:rPr>
+          <w:shd w:val="clear" w:fill="transparent"/>
+        </w:rPr>
+        <w:t>
+          <w:r>
+            <w:t xml:space="preserve">face recognition difficulties</w:t>
+          </w:r>
+        </w:t>
       </w:r>
       <w:r>
         <w:t xml:space="preserve"> </w:t>
@@ -443,7 +469,7 @@
         <w:t xml:space="preserve"> </w:t>
       </w:r>
       <w:r>
-        <w:t xml:space="preserve">Research that hinted at advantages of aphantasia have focused mainly on</w:t>
+        <w:t xml:space="preserve">Research that hinted at advantages of aphantasia has focused mainly on</w:t>
       </w:r>
       <w:r>
         <w:t xml:space="preserve"> </w:t>
@@ -503,7 +529,7 @@
         <w:t xml:space="preserve"> </w:t>
       </w:r>
       <w:r>
-        <w:t xml:space="preserve">that aphantasia could help to reduce sensory overwhelm, and potentially protect</w:t>
+        <w:t xml:space="preserve">that aphantasia could help to reduce sensory overwhelm and potentially protect</w:t>
       </w:r>
       <w:r>
         <w:t xml:space="preserve"> </w:t>
@@ -631,7 +657,20 @@
         <w:t xml:space="preserve"> </w:t>
       </w:r>
       <w:r>
-        <w:t xml:space="preserve">fact-oriented approach. The results and conclusions of</w:t>
+        <w:t xml:space="preserve">fact-oriented approach.</w:t>
+      </w:r>
+      <w:r>
+        <w:t xml:space="preserve"> </w:t>
+      </w:r>
+      <w:r>
+        <w:rPr>
+          <w:shd w:val="clear" w:fill="transparent"/>
+        </w:rPr>
+        <w:t>
+          <w:r>
+            <w:t xml:space="preserve">The visual/abstract polarity in thinking styles reflected in career preferences observed by</w:t>
+          </w:r>
+        </w:t>
       </w:r>
       <w:r>
         <w:t xml:space="preserve"> </w:t>
@@ -643,13 +682,26 @@
         <w:t xml:space="preserve"> </w:t>
       </w:r>
       <w:r>
-        <w:t xml:space="preserve">are very similar to the</w:t>
-      </w:r>
-      <w:r>
-        <w:t xml:space="preserve"> </w:t>
-      </w:r>
-      <w:r>
-        <w:t xml:space="preserve">Object-Spatial-Verbal model of cognitive styles developed by</w:t>
+        <w:t xml:space="preserve">is</w:t>
+      </w:r>
+      <w:r>
+        <w:t xml:space="preserve"> </w:t>
+      </w:r>
+      <w:r>
+        <w:rPr>
+          <w:shd w:val="clear" w:fill="transparent"/>
+        </w:rPr>
+        <w:t>
+          <w:r>
+            <w:t xml:space="preserve">reminiscent of work on the Object-Spatial-Verbal model of cognitive styles</w:t>
+          </w:r>
+        </w:t>
+      </w:r>
+      <w:r>
+        <w:t xml:space="preserve"> </w:t>
+      </w:r>
+      <w:r>
+        <w:t xml:space="preserve">developed by</w:t>
       </w:r>
       <w:r>
         <w:t xml:space="preserve"> </w:t>
@@ -997,13 +1049,64 @@
         <w:t xml:space="preserve"> </w:t>
       </w:r>
       <w:r>
-        <w:t xml:space="preserve">alternative strategies in visual aphantasia, has scarcely been studied. The</w:t>
-      </w:r>
-      <w:r>
-        <w:t xml:space="preserve"> </w:t>
-      </w:r>
-      <w:r>
-        <w:t xml:space="preserve">Object-Spatial-Verbal model of cognitive styles could allow to study verbal</w:t>
+        <w:t xml:space="preserve">alternative strategies in visual aphantasia, has scarcely been studied.</w:t>
+      </w:r>
+      <w:r>
+        <w:t xml:space="preserve"> </w:t>
+      </w:r>
+      <w:r>
+        <w:rPr>
+          <w:shd w:val="clear" w:fill="transparent"/>
+        </w:rPr>
+        <w:t>
+          <w:r>
+            <w:t xml:space="preserve">Previous articles that have examined the relevance of cognitive style models for understanding aphantasia have focused on the object/spatial dissociation</w:t>
+          </w:r>
+        </w:t>
+      </w:r>
+      <w:r>
+        <w:t xml:space="preserve"> </w:t>
+      </w:r>
+      <w:r>
+        <w:t xml:space="preserve">(Blazhenkova &amp; Pechenkova, 2019; Palermo et al., 2022)</w:t>
+      </w:r>
+      <w:r>
+        <w:t xml:space="preserve"> </w:t>
+      </w:r>
+      <w:r>
+        <w:rPr>
+          <w:shd w:val="clear" w:fill="transparent"/>
+        </w:rPr>
+        <w:t>
+          <w:r>
+            <w:t xml:space="preserve">or the visual/verbal dissociation</w:t>
+          </w:r>
+        </w:t>
+      </w:r>
+      <w:r>
+        <w:t xml:space="preserve"> </w:t>
+      </w:r>
+      <w:r>
+        <w:t xml:space="preserve">(Beran et al., 2023; Takahashi et al., 2023)</w:t>
+      </w:r>
+      <w:r>
+        <w:t xml:space="preserve"> </w:t>
+      </w:r>
+      <w:r>
+        <w:rPr>
+          <w:shd w:val="clear" w:fill="transparent"/>
+        </w:rPr>
+        <w:t>
+          <w:r>
+            <w:t xml:space="preserve">but none so far have considered all three dimensions simultaneously.</w:t>
+          </w:r>
+        </w:t>
+      </w:r>
+      <w:r>
+        <w:t xml:space="preserve"> </w:t>
+      </w:r>
+      <w:r>
+        <w:t xml:space="preserve">The Object-Spatial-Verbal model of cognitive styles could allow to study verbal</w:t>
       </w:r>
       <w:r>
         <w:t xml:space="preserve"> </w:t>
@@ -1212,25 +1315,48 @@
         <w:t xml:space="preserve">(e.g., Suggate &amp; Lenhard, 2022)</w:t>
       </w:r>
       <w:r>
-        <w:t xml:space="preserve">, suggesting a central role for the latter. To</w:t>
-      </w:r>
-      <w:r>
-        <w:t xml:space="preserve"> </w:t>
-      </w:r>
-      <w:r>
-        <w:t xml:space="preserve">date no specific study of reading comprehension in an ecological context in</w:t>
-      </w:r>
-      <w:r>
-        <w:t xml:space="preserve"> </w:t>
-      </w:r>
-      <w:r>
-        <w:t xml:space="preserve">aphantasia could provide a definitive answer as to the advantages or</w:t>
-      </w:r>
-      <w:r>
-        <w:t xml:space="preserve"> </w:t>
-      </w:r>
-      <w:r>
-        <w:t xml:space="preserve">disadvantages of aphantasia in complex reading tasks involving verbal skills,</w:t>
+        <w:t xml:space="preserve">, suggesting a central role for the latter.</w:t>
+      </w:r>
+      <w:r>
+        <w:t xml:space="preserve"> </w:t>
+      </w:r>
+      <w:r>
+        <w:rPr>
+          <w:shd w:val="clear" w:fill="transparent"/>
+        </w:rPr>
+        <w:t>
+          <w:r>
+            <w:t xml:space="preserve">Although similar reading habits have been observed in people with aphantasia and those with typical imagery</w:t>
+          </w:r>
+        </w:t>
+      </w:r>
+      <w:r>
+        <w:t xml:space="preserve"> </w:t>
+      </w:r>
+      <w:r>
+        <w:t xml:space="preserve">(Speed et al., 2024)</w:t>
+      </w:r>
+      <w:r>
+        <w:t xml:space="preserve">,</w:t>
+      </w:r>
+      <w:r>
+        <w:t xml:space="preserve"> </w:t>
+      </w:r>
+      <w:r>
+        <w:rPr>
+          <w:shd w:val="clear" w:fill="transparent"/>
+        </w:rPr>
+        <w:t>
+          <w:r>
+            <w:t xml:space="preserve">no studies have yet been conducted on reading comprehension in an ecological context in people with aphantasia.</w:t>
+          </w:r>
+        </w:t>
+      </w:r>
+      <w:r>
+        <w:t xml:space="preserve"> </w:t>
+      </w:r>
+      <w:r>
+        <w:t xml:space="preserve">Such research could provide a clearer picture of the advantages or disadvantages of aphantasia in complex reading tasks involving verbal skills,</w:t>
       </w:r>
       <w:r>
         <w:t xml:space="preserve"> </w:t>
@@ -1340,7 +1466,20 @@
         <w:t xml:space="preserve"> </w:t>
       </w:r>
       <w:r>
-        <w:t xml:space="preserve">(Keogh et al., 2021; Knight et al., 2022; Pounder et al., 2022)</w:t>
+        <w:rPr>
+          <w:shd w:val="clear" w:fill="transparent"/>
+        </w:rPr>
+        <w:t>
+          <w:r>
+            <w:t xml:space="preserve">in memory tasks</w:t>
+          </w:r>
+        </w:t>
+      </w:r>
+      <w:r>
+        <w:t xml:space="preserve"> </w:t>
+      </w:r>
+      <w:r>
+        <w:t xml:space="preserve">(Keogh et al., 2021; Knight et al., 2022; Pounder et al., 2022; Reeder et al., 2024)</w:t>
       </w:r>
       <w:r>
         <w:t xml:space="preserve">, we expected</w:t>
@@ -1373,13 +1512,42 @@
         <w:t xml:space="preserve"> </w:t>
       </w:r>
       <w:r>
+        <w:rPr>
+          <w:shd w:val="clear" w:fill="transparent"/>
+        </w:rPr>
+        <w:t>
+          <w:r>
+            <w:t xml:space="preserve">was trans-categorical (including both groups) and</w:t>
+          </w:r>
+        </w:t>
+      </w:r>
+      <w:r>
+        <w:t xml:space="preserve"> </w:t>
+      </w:r>
+      <w:r>
         <w:t xml:space="preserve">included all measures of cognitive abilities to assess similarities and</w:t>
       </w:r>
       <w:r>
         <w:t xml:space="preserve"> </w:t>
       </w:r>
       <w:r>
-        <w:t xml:space="preserve">differences between participants. The proposed data analysis plan resulted in</w:t>
+        <w:t xml:space="preserve">differences between participants</w:t>
+      </w:r>
+      <w:r>
+        <w:t xml:space="preserve"> </w:t>
+      </w:r>
+      <w:r>
+        <w:rPr>
+          <w:shd w:val="clear" w:fill="transparent"/>
+        </w:rPr>
+        <w:t>
+          <w:r>
+            <w:t xml:space="preserve">beyond visual imagery</w:t>
+          </w:r>
+        </w:t>
+      </w:r>
+      <w:r>
+        <w:t xml:space="preserve">. The proposed data analysis plan resulted in</w:t>
       </w:r>
       <w:r>
         <w:t xml:space="preserve"> </w:t>
@@ -1480,31 +1648,32 @@
         <w:t xml:space="preserve"> </w:t>
       </w:r>
       <w:r>
-        <w:t xml:space="preserve">volunteered by contacting the team by email. All procedures performed in these</w:t>
-      </w:r>
-      <w:r>
-        <w:t xml:space="preserve"> </w:t>
-      </w:r>
-      <w:r>
-        <w:t xml:space="preserve">experiments were in accordance with the ethical standards of the institutional</w:t>
-      </w:r>
-      <w:r>
-        <w:t xml:space="preserve"> </w:t>
-      </w:r>
-      <w:r>
-        <w:t xml:space="preserve">research committee and with the Helsinki declaration and its later amendments or</w:t>
-      </w:r>
-      <w:r>
-        <w:t xml:space="preserve"> </w:t>
-      </w:r>
-      <w:r>
-        <w:t xml:space="preserve">comparable ethical standards. Informed consent was obtained from all individual</w:t>
-      </w:r>
-      <w:r>
-        <w:t xml:space="preserve"> </w:t>
-      </w:r>
-      <w:r>
-        <w:t xml:space="preserve">participants included in the study . Participation was without compensation. As</w:t>
+        <w:t xml:space="preserve">volunteered by contacting the team by email.</w:t>
+      </w:r>
+      <w:r>
+        <w:t xml:space="preserve"> </w:t>
+      </w:r>
+      <w:r>
+        <w:rPr>
+          <w:shd w:val="clear" w:fill="transparent"/>
+        </w:rPr>
+        <w:t>
+          <w:r>
+            <w:t xml:space="preserve">The study was carried out following the recommendations of the French Law (Loi Jardé n◦2012- 300), in accordance with the ethical standards of the institutional research committee and with the Declaration of Helsinki and its later amendments.</w:t>
+          </w:r>
+        </w:t>
+      </w:r>
+      <w:r>
+        <w:t xml:space="preserve"> </w:t>
+      </w:r>
+      <w:r>
+        <w:t xml:space="preserve">Informed consent was obtained from all individual</w:t>
+      </w:r>
+      <w:r>
+        <w:t xml:space="preserve"> </w:t>
+      </w:r>
+      <w:r>
+        <w:t xml:space="preserve">participants included in the study. Participation was without compensation. As</w:t>
       </w:r>
       <w:r>
         <w:t xml:space="preserve"> </w:t>
@@ -1535,7 +1704,26 @@
         <w:t xml:space="preserve"> </w:t>
       </w:r>
       <w:r>
-        <w:t xml:space="preserve">analyses. Of the 1200 people who opened the link to the study, 96 completed all</w:t>
+        <w:t xml:space="preserve">analyses.</w:t>
+      </w:r>
+      <w:r>
+        <w:t xml:space="preserve"> </w:t>
+      </w:r>
+      <w:r>
+        <w:rPr>
+          <w:shd w:val="clear" w:fill="transparent"/>
+        </w:rPr>
+        <w:t>
+          <w:r>
+            <w:t xml:space="preserve">Participants who skipped a task extremely fast were removed from the data.</w:t>
+          </w:r>
+        </w:t>
+      </w:r>
+      <w:r>
+        <w:t xml:space="preserve"> </w:t>
+      </w:r>
+      <w:r>
+        <w:t xml:space="preserve">Of the 1200 people who opened the link to the study, 96 completed all</w:t>
       </w:r>
       <w:r>
         <w:t xml:space="preserve"> </w:t>
@@ -1664,13 +1852,35 @@
         <w:t xml:space="preserve">”</w:t>
       </w:r>
       <w:r>
-        <w:t xml:space="preserve">). Scores range from 16 to 80. The total score of 32, conventionally</w:t>
-      </w:r>
-      <w:r>
-        <w:t xml:space="preserve"> </w:t>
-      </w:r>
-      <w:r>
-        <w:t xml:space="preserve">used as a threshold to define aphantasia, is equivalent to a score of 2 (</w:t>
+        <w:t xml:space="preserve">). Scores range from 16 to 80. The total score of 32,</w:t>
+      </w:r>
+      <w:r>
+        <w:t xml:space="preserve"> </w:t>
+      </w:r>
+      <w:r>
+        <w:rPr>
+          <w:shd w:val="clear" w:fill="transparent"/>
+        </w:rPr>
+        <w:t>
+          <w:r>
+            <w:t xml:space="preserve">often</w:t>
+          </w:r>
+        </w:t>
+      </w:r>
+      <w:r>
+        <w:t xml:space="preserve"> </w:t>
+      </w:r>
+      <w:r>
+        <w:t xml:space="preserve">used as a threshold to define aphantasia</w:t>
+      </w:r>
+      <w:r>
+        <w:t xml:space="preserve"> </w:t>
+      </w:r>
+      <w:r>
+        <w:t xml:space="preserve">(e.g., Dance et al., 2022; Dawes et al., 2020; Keogh et al., 2021; Speed et al., 2024)</w:t>
+      </w:r>
+      <w:r>
+        <w:t xml:space="preserve">, is equivalent to a score of 2 (</w:t>
       </w:r>
       <w:r>
         <w:t xml:space="preserve">“</w:t>
@@ -2220,7 +2430,7 @@
         <w:t xml:space="preserve"> </w:t>
       </w:r>
       <w:r>
-        <w:t xml:space="preserve">is a widely-used assessment to estimate</w:t>
+        <w:t xml:space="preserve">is a widely used assessment to estimate</w:t>
       </w:r>
       <w:r>
         <w:t xml:space="preserve"> </w:t>
@@ -2232,7 +2442,7 @@
         <w:t xml:space="preserve"> </w:t>
       </w:r>
       <w:r>
-        <w:t xml:space="preserve">(analogical and deductive reasoning abilities). The Raven matrices contains 60</w:t>
+        <w:t xml:space="preserve">(analogical and deductive reasoning abilities). The Raven matrices contain 60</w:t>
       </w:r>
       <w:r>
         <w:t xml:space="preserve"> </w:t>
@@ -2450,8 +2660,8 @@
         <m:d>
           <m:dPr>
             <m:begChr m:val="["/>
+            <m:sepChr m:val=""/>
             <m:endChr m:val="]"/>
-            <m:sepChr m:val=""/>
             <m:grow/>
           </m:dPr>
           <m:e>
@@ -3573,13 +3783,23 @@
         <w:t xml:space="preserve">(Makowski et al., 2019)</w:t>
       </w:r>
       <w:r>
-        <w:t xml:space="preserve">, and unless otherwise stated default parameter</w:t>
-      </w:r>
-      <w:r>
-        <w:t xml:space="preserve"> </w:t>
-      </w:r>
-      <w:r>
-        <w:t xml:space="preserve">values were used. The R package</w:t>
+        <w:t xml:space="preserve">,</w:t>
+      </w:r>
+      <w:r>
+        <w:t xml:space="preserve"> </w:t>
+      </w:r>
+      <w:r>
+        <w:rPr>
+          <w:shd w:val="clear" w:fill="transparent"/>
+        </w:rPr>
+        <w:t>
+          <w:r>
+            <w:t xml:space="preserve">using default weakly informative priors</w:t>
+          </w:r>
+        </w:t>
+      </w:r>
+      <w:r>
+        <w:t xml:space="preserve">. The R package</w:t>
       </w:r>
       <w:r>
         <w:t xml:space="preserve"> </w:t>
@@ -3625,8 +3845,8 @@
         <m:d>
           <m:dPr>
             <m:begChr m:val="("/>
+            <m:sepChr m:val=""/>
             <m:endChr m:val=")"/>
-            <m:sepChr m:val=""/>
             <m:grow/>
           </m:dPr>
           <m:e>
@@ -3743,8 +3963,8 @@
         <m:d>
           <m:dPr>
             <m:begChr m:val="("/>
+            <m:sepChr m:val=""/>
             <m:endChr m:val=")"/>
-            <m:sepChr m:val=""/>
             <m:grow/>
           </m:dPr>
           <m:e>
@@ -4171,34 +4391,29 @@
         <w:t xml:space="preserve"> </w:t>
       </w:r>
       <w:r>
-        <w:t xml:space="preserve">21 males, 1 another gender). The most widely used criterion in</w:t>
-      </w:r>
-      <w:r>
-        <w:t xml:space="preserve"> </w:t>
-      </w:r>
-      <w:r>
-        <w:t xml:space="preserve">studies on aphantasia to identify the condition is a score inferior to 32 on the</w:t>
-      </w:r>
-      <w:r>
-        <w:t xml:space="preserve"> </w:t>
-      </w:r>
-      <w:r>
-        <w:t xml:space="preserve">Vividness of Visual Imagery Questionnaire</w:t>
-      </w:r>
-      <w:r>
-        <w:t xml:space="preserve"> </w:t>
-      </w:r>
-      <w:r>
-        <w:t xml:space="preserve">(Marks, 1973)</w:t>
-      </w:r>
-      <w:r>
-        <w:t xml:space="preserve">.</w:t>
-      </w:r>
-      <w:r>
-        <w:t xml:space="preserve"> </w:t>
-      </w:r>
-      <w:r>
-        <w:t xml:space="preserve">After applying this criterion, we identified 45 individuals with</w:t>
+        <w:t xml:space="preserve">21 males, 1 another gender).</w:t>
+      </w:r>
+      <w:r>
+        <w:t xml:space="preserve"> </w:t>
+      </w:r>
+      <w:r>
+        <w:rPr>
+          <w:shd w:val="clear" w:fill="transparent"/>
+        </w:rPr>
+        <w:t>
+          <w:r>
+            <w:t xml:space="preserve">We identified aphantasia as a score below 32 on the VVIQ, a threshold often used in the literature</w:t>
+          </w:r>
+        </w:t>
+      </w:r>
+      <w:r>
+        <w:t xml:space="preserve"> </w:t>
+      </w:r>
+      <w:r>
+        <w:t xml:space="preserve">(e.g., Dance et al., 2022; Dawes et al., 2020; Keogh et al., 2021; Speed et al., 2024)</w:t>
+      </w:r>
+      <w:r>
+        <w:t xml:space="preserve">. There were 45 individuals with</w:t>
       </w:r>
       <w:r>
         <w:t xml:space="preserve"> </w:t>
@@ -4659,8 +4874,8 @@
         <m:d>
           <m:dPr>
             <m:begChr m:val="("/>
+            <m:sepChr m:val=""/>
             <m:endChr m:val=")"/>
-            <m:sepChr m:val=""/>
             <m:grow/>
           </m:dPr>
           <m:e>
@@ -4707,8 +4922,8 @@
         <m:d>
           <m:dPr>
             <m:begChr m:val="("/>
+            <m:sepChr m:val=""/>
             <m:endChr m:val=")"/>
-            <m:sepChr m:val=""/>
             <m:grow/>
           </m:dPr>
           <m:e>
@@ -4755,8 +4970,8 @@
         <m:d>
           <m:dPr>
             <m:begChr m:val="("/>
+            <m:sepChr m:val=""/>
             <m:endChr m:val=")"/>
-            <m:sepChr m:val=""/>
             <m:grow/>
           </m:dPr>
           <m:e>
@@ -4824,13 +5039,7 @@
         <w:t xml:space="preserve"> </w:t>
       </w:r>
       <w:r>
-        <w:t xml:space="preserve">participant groups as categorical predictors and age as a continuous covariate</w:t>
-      </w:r>
-      <w:r>
-        <w:t xml:space="preserve"> </w:t>
-      </w:r>
-      <w:r>
-        <w:t xml:space="preserve">so as to control for the potential influence of the latter. Contrast analyses</w:t>
+        <w:t xml:space="preserve">participant groups as categorical predictors and age as a continuous covariate to control for the potential influence of the latter. Contrast analyses</w:t>
       </w:r>
       <w:r>
         <w:t xml:space="preserve"> </w:t>
@@ -4894,8 +5103,8 @@
         <m:d>
           <m:dPr>
             <m:begChr m:val="("/>
+            <m:sepChr m:val=""/>
             <m:endChr m:val=")"/>
-            <m:sepChr m:val=""/>
             <m:grow/>
           </m:dPr>
           <m:e>
@@ -4959,8 +5168,8 @@
         <m:d>
           <m:dPr>
             <m:begChr m:val="("/>
+            <m:sepChr m:val=""/>
             <m:endChr m:val=")"/>
-            <m:sepChr m:val=""/>
             <m:grow/>
           </m:dPr>
           <m:e>
@@ -5004,8 +5213,8 @@
         <m:d>
           <m:dPr>
             <m:begChr m:val="("/>
+            <m:sepChr m:val=""/>
             <m:endChr m:val=")"/>
-            <m:sepChr m:val=""/>
             <m:grow/>
           </m:dPr>
           <m:e>
@@ -5055,8 +5264,8 @@
         <m:d>
           <m:dPr>
             <m:begChr m:val="("/>
+            <m:sepChr m:val=""/>
             <m:endChr m:val=")"/>
-            <m:sepChr m:val=""/>
             <m:grow/>
           </m:dPr>
           <m:e>
@@ -5109,8 +5318,8 @@
         <m:d>
           <m:dPr>
             <m:begChr m:val="("/>
+            <m:sepChr m:val=""/>
             <m:endChr m:val=")"/>
-            <m:sepChr m:val=""/>
             <m:grow/>
           </m:dPr>
           <m:e>
@@ -5140,8 +5349,8 @@
         <m:d>
           <m:dPr>
             <m:begChr m:val="["/>
+            <m:sepChr m:val=""/>
             <m:endChr m:val="]"/>
-            <m:sepChr m:val=""/>
             <m:grow/>
           </m:dPr>
           <m:e>
@@ -5237,8 +5446,8 @@
         <m:d>
           <m:dPr>
             <m:begChr m:val="("/>
+            <m:sepChr m:val=""/>
             <m:endChr m:val=")"/>
-            <m:sepChr m:val=""/>
             <m:grow/>
           </m:dPr>
           <m:e>
@@ -5297,8 +5506,8 @@
         <m:d>
           <m:dPr>
             <m:begChr m:val="("/>
+            <m:sepChr m:val=""/>
             <m:endChr m:val=")"/>
-            <m:sepChr m:val=""/>
             <m:grow/>
           </m:dPr>
           <m:e>
@@ -5345,8 +5554,8 @@
         <m:d>
           <m:dPr>
             <m:begChr m:val="("/>
+            <m:sepChr m:val=""/>
             <m:endChr m:val=")"/>
-            <m:sepChr m:val=""/>
             <m:grow/>
           </m:dPr>
           <m:e>
@@ -5387,8 +5596,8 @@
         <m:d>
           <m:dPr>
             <m:begChr m:val="("/>
+            <m:sepChr m:val=""/>
             <m:endChr m:val=")"/>
-            <m:sepChr m:val=""/>
             <m:grow/>
           </m:dPr>
           <m:e>
@@ -5435,8 +5644,8 @@
         <m:d>
           <m:dPr>
             <m:begChr m:val="("/>
+            <m:sepChr m:val=""/>
             <m:endChr m:val=")"/>
-            <m:sepChr m:val=""/>
             <m:grow/>
           </m:dPr>
           <m:e>
@@ -5483,8 +5692,8 @@
         <m:d>
           <m:dPr>
             <m:begChr m:val="("/>
+            <m:sepChr m:val=""/>
             <m:endChr m:val=")"/>
-            <m:sepChr m:val=""/>
             <m:grow/>
           </m:dPr>
           <m:e>
@@ -5525,8 +5734,8 @@
         <m:d>
           <m:dPr>
             <m:begChr m:val="("/>
+            <m:sepChr m:val=""/>
             <m:endChr m:val=")"/>
-            <m:sepChr m:val=""/>
             <m:grow/>
           </m:dPr>
           <m:e>
@@ -5573,8 +5782,8 @@
         <m:d>
           <m:dPr>
             <m:begChr m:val="("/>
+            <m:sepChr m:val=""/>
             <m:endChr m:val=")"/>
-            <m:sepChr m:val=""/>
             <m:grow/>
           </m:dPr>
           <m:e>
@@ -5621,8 +5830,8 @@
         <m:d>
           <m:dPr>
             <m:begChr m:val="("/>
+            <m:sepChr m:val=""/>
             <m:endChr m:val=")"/>
-            <m:sepChr m:val=""/>
             <m:grow/>
           </m:dPr>
           <m:e>
@@ -5718,7 +5927,7 @@
               <w:jc w:val="center"/>
             </w:pPr>
             <w:pPr>
-              <w:jc w:val="start"/>
+              <w:jc w:val="left"/>
               <w:spacing w:before="200"/>
               <w:pStyle w:val="ImageCaption"/>
             </w:pPr>
@@ -5854,7 +6063,7 @@
         <w:t xml:space="preserve"> </w:t>
       </w:r>
       <w:r>
-        <w:t xml:space="preserve">for them in light of our data. We studied this hypothesis by searching for</w:t>
+        <w:t xml:space="preserve">for them considering our data. We studied this hypothesis by searching for</w:t>
       </w:r>
       <w:r>
         <w:t xml:space="preserve"> </w:t>
@@ -6027,8 +6236,8 @@
         <m:d>
           <m:dPr>
             <m:begChr m:val="["/>
+            <m:sepChr m:val=""/>
             <m:endChr m:val="]"/>
-            <m:sepChr m:val=""/>
             <m:grow/>
           </m:dPr>
           <m:e>
@@ -6188,7 +6397,23 @@
         <w:t xml:space="preserve"> </w:t>
       </w:r>
       <w:r>
-        <w:t xml:space="preserve">subscales related to visual imagery, i.e., the VVIQ, the OSIVQ-Visual and Psi-Q</w:t>
+        <w:t xml:space="preserve">subscales related to visual imagery, i.e., the VVIQ, the OSIVQ-</w:t>
+      </w:r>
+      <w:r>
+        <w:rPr>
+          <w:shd w:val="clear" w:fill="transparent"/>
+        </w:rPr>
+        <w:t>
+          <w:r>
+            <w:t xml:space="preserve">Object</w:t>
+          </w:r>
+        </w:t>
+      </w:r>
+      <w:r>
+        <w:t xml:space="preserve"> </w:t>
+      </w:r>
+      <w:r>
+        <w:t xml:space="preserve">and Psi-Q</w:t>
       </w:r>
       <w:r>
         <w:t xml:space="preserve"> </w:t>
@@ -6803,7 +7028,7 @@
               <w:jc w:val="center"/>
             </w:pPr>
             <w:pPr>
-              <w:jc w:val="start"/>
+              <w:jc w:val="left"/>
               <w:spacing w:before="200"/>
               <w:pStyle w:val="ImageCaption"/>
             </w:pPr>
@@ -7561,7 +7786,7 @@
               <w:jc w:val="center"/>
             </w:pPr>
             <w:pPr>
-              <w:jc w:val="start"/>
+              <w:jc w:val="left"/>
               <w:spacing w:before="200"/>
               <w:pStyle w:val="ImageCaption"/>
             </w:pPr>
@@ -7896,8 +8121,8 @@
         <m:d>
           <m:dPr>
             <m:begChr m:val="("/>
+            <m:sepChr m:val=""/>
             <m:endChr m:val=")"/>
-            <m:sepChr m:val=""/>
             <m:grow/>
           </m:dPr>
           <m:e>
@@ -7944,8 +8169,8 @@
         <m:d>
           <m:dPr>
             <m:begChr m:val="("/>
+            <m:sepChr m:val=""/>
             <m:endChr m:val=")"/>
-            <m:sepChr m:val=""/>
             <m:grow/>
           </m:dPr>
           <m:e>
@@ -7992,8 +8217,8 @@
         <m:d>
           <m:dPr>
             <m:begChr m:val="("/>
+            <m:sepChr m:val=""/>
             <m:endChr m:val=")"/>
-            <m:sepChr m:val=""/>
             <m:grow/>
           </m:dPr>
           <m:e>
@@ -8095,7 +8320,7 @@
               <w:jc w:val="center"/>
             </w:pPr>
             <w:pPr>
-              <w:jc w:val="start"/>
+              <w:jc w:val="left"/>
               <w:spacing w:before="200"/>
               <w:pStyle w:val="ImageCaption"/>
             </w:pPr>
@@ -8251,8 +8476,8 @@
         <m:d>
           <m:dPr>
             <m:begChr m:val="("/>
+            <m:sepChr m:val=""/>
             <m:endChr m:val=")"/>
-            <m:sepChr m:val=""/>
             <m:grow/>
           </m:dPr>
           <m:e>
@@ -8308,8 +8533,8 @@
         <m:d>
           <m:dPr>
             <m:begChr m:val="("/>
+            <m:sepChr m:val=""/>
             <m:endChr m:val=")"/>
-            <m:sepChr m:val=""/>
             <m:grow/>
           </m:dPr>
           <m:e>
@@ -8356,8 +8581,8 @@
         <m:d>
           <m:dPr>
             <m:begChr m:val="("/>
+            <m:sepChr m:val=""/>
             <m:endChr m:val=")"/>
-            <m:sepChr m:val=""/>
             <m:grow/>
           </m:dPr>
           <m:e>
@@ -8407,8 +8632,8 @@
         <m:d>
           <m:dPr>
             <m:begChr m:val="("/>
+            <m:sepChr m:val=""/>
             <m:endChr m:val=")"/>
-            <m:sepChr m:val=""/>
             <m:grow/>
           </m:dPr>
           <m:e>
@@ -8461,8 +8686,8 @@
         <m:d>
           <m:dPr>
             <m:begChr m:val="("/>
+            <m:sepChr m:val=""/>
             <m:endChr m:val=")"/>
-            <m:sepChr m:val=""/>
             <m:grow/>
           </m:dPr>
           <m:e>
@@ -8512,8 +8737,8 @@
         <m:d>
           <m:dPr>
             <m:begChr m:val="("/>
+            <m:sepChr m:val=""/>
             <m:endChr m:val=")"/>
-            <m:sepChr m:val=""/>
             <m:grow/>
           </m:dPr>
           <m:e>
@@ -8569,8 +8794,8 @@
         <m:d>
           <m:dPr>
             <m:begChr m:val="("/>
+            <m:sepChr m:val=""/>
             <m:endChr m:val=")"/>
-            <m:sepChr m:val=""/>
             <m:grow/>
           </m:dPr>
           <m:e>
@@ -8626,8 +8851,8 @@
         <m:d>
           <m:dPr>
             <m:begChr m:val="("/>
+            <m:sepChr m:val=""/>
             <m:endChr m:val=")"/>
-            <m:sepChr m:val=""/>
             <m:grow/>
           </m:dPr>
           <m:e>
@@ -8720,8 +8945,8 @@
         <m:d>
           <m:dPr>
             <m:begChr m:val="("/>
+            <m:sepChr m:val=""/>
             <m:endChr m:val=")"/>
-            <m:sepChr m:val=""/>
             <m:grow/>
           </m:dPr>
           <m:e>
@@ -8768,8 +8993,8 @@
         <m:d>
           <m:dPr>
             <m:begChr m:val="("/>
+            <m:sepChr m:val=""/>
             <m:endChr m:val=")"/>
-            <m:sepChr m:val=""/>
             <m:grow/>
           </m:dPr>
           <m:e>
@@ -9135,8 +9360,8 @@
         <m:d>
           <m:dPr>
             <m:begChr m:val="("/>
+            <m:sepChr m:val=""/>
             <m:endChr m:val=")"/>
-            <m:sepChr m:val=""/>
             <m:grow/>
           </m:dPr>
           <m:e>
@@ -9292,8 +9517,8 @@
         <m:d>
           <m:dPr>
             <m:begChr m:val="("/>
+            <m:sepChr m:val=""/>
             <m:endChr m:val=")"/>
-            <m:sepChr m:val=""/>
             <m:grow/>
           </m:dPr>
           <m:e>
@@ -9340,8 +9565,8 @@
         <m:d>
           <m:dPr>
             <m:begChr m:val="("/>
+            <m:sepChr m:val=""/>
             <m:endChr m:val=")"/>
-            <m:sepChr m:val=""/>
             <m:grow/>
           </m:dPr>
           <m:e>
@@ -9388,8 +9613,8 @@
         <m:d>
           <m:dPr>
             <m:begChr m:val="("/>
+            <m:sepChr m:val=""/>
             <m:endChr m:val=")"/>
-            <m:sepChr m:val=""/>
             <m:grow/>
           </m:dPr>
           <m:e>
@@ -9436,8 +9661,8 @@
         <m:d>
           <m:dPr>
             <m:begChr m:val="("/>
+            <m:sepChr m:val=""/>
             <m:endChr m:val=")"/>
-            <m:sepChr m:val=""/>
             <m:grow/>
           </m:dPr>
           <m:e>
@@ -9484,8 +9709,8 @@
         <m:d>
           <m:dPr>
             <m:begChr m:val="("/>
+            <m:sepChr m:val=""/>
             <m:endChr m:val=")"/>
-            <m:sepChr m:val=""/>
             <m:grow/>
           </m:dPr>
           <m:e>
@@ -9532,8 +9757,8 @@
         <m:d>
           <m:dPr>
             <m:begChr m:val="("/>
+            <m:sepChr m:val=""/>
             <m:endChr m:val=")"/>
-            <m:sepChr m:val=""/>
             <m:grow/>
           </m:dPr>
           <m:e>
@@ -9580,8 +9805,8 @@
         <m:d>
           <m:dPr>
             <m:begChr m:val="("/>
+            <m:sepChr m:val=""/>
             <m:endChr m:val=")"/>
-            <m:sepChr m:val=""/>
             <m:grow/>
           </m:dPr>
           <m:e>
@@ -9628,8 +9853,8 @@
         <m:d>
           <m:dPr>
             <m:begChr m:val="("/>
+            <m:sepChr m:val=""/>
             <m:endChr m:val=")"/>
-            <m:sepChr m:val=""/>
             <m:grow/>
           </m:dPr>
           <m:e>
@@ -9728,8 +9953,8 @@
         <m:d>
           <m:dPr>
             <m:begChr m:val="("/>
+            <m:sepChr m:val=""/>
             <m:endChr m:val=")"/>
-            <m:sepChr m:val=""/>
             <m:grow/>
           </m:dPr>
           <m:e>
@@ -9793,8 +10018,8 @@
         <m:d>
           <m:dPr>
             <m:begChr m:val="("/>
+            <m:sepChr m:val=""/>
             <m:endChr m:val=")"/>
-            <m:sepChr m:val=""/>
             <m:grow/>
           </m:dPr>
           <m:e>
@@ -9841,8 +10066,8 @@
         <m:d>
           <m:dPr>
             <m:begChr m:val="("/>
+            <m:sepChr m:val=""/>
             <m:endChr m:val=")"/>
-            <m:sepChr m:val=""/>
             <m:grow/>
           </m:dPr>
           <m:e>
@@ -9889,8 +10114,8 @@
         <m:d>
           <m:dPr>
             <m:begChr m:val="("/>
+            <m:sepChr m:val=""/>
             <m:endChr m:val=")"/>
-            <m:sepChr m:val=""/>
             <m:grow/>
           </m:dPr>
           <m:e>
@@ -9937,8 +10162,8 @@
         <m:d>
           <m:dPr>
             <m:begChr m:val="("/>
+            <m:sepChr m:val=""/>
             <m:endChr m:val=")"/>
-            <m:sepChr m:val=""/>
             <m:grow/>
           </m:dPr>
           <m:e>
@@ -9985,8 +10210,8 @@
         <m:d>
           <m:dPr>
             <m:begChr m:val="("/>
+            <m:sepChr m:val=""/>
             <m:endChr m:val=")"/>
-            <m:sepChr m:val=""/>
             <m:grow/>
           </m:dPr>
           <m:e>
@@ -10062,8 +10287,8 @@
         <m:d>
           <m:dPr>
             <m:begChr m:val="("/>
+            <m:sepChr m:val=""/>
             <m:endChr m:val=")"/>
-            <m:sepChr m:val=""/>
             <m:grow/>
           </m:dPr>
           <m:e>
@@ -10110,8 +10335,8 @@
         <m:d>
           <m:dPr>
             <m:begChr m:val="("/>
+            <m:sepChr m:val=""/>
             <m:endChr m:val=")"/>
-            <m:sepChr m:val=""/>
             <m:grow/>
           </m:dPr>
           <m:e>
@@ -10698,13 +10923,51 @@
         <w:t xml:space="preserve"> </w:t>
       </w:r>
       <w:r>
-        <w:t xml:space="preserve">aphantasia across larger samples. However, our findings uncover another relevant</w:t>
-      </w:r>
-      <w:r>
-        <w:t xml:space="preserve"> </w:t>
-      </w:r>
-      <w:r>
-        <w:t xml:space="preserve">dimension by linking these imagery profiles to different cognitive styles:</w:t>
+        <w:t xml:space="preserve">aphantasia across larger samples. However, our findings</w:t>
+      </w:r>
+      <w:r>
+        <w:t xml:space="preserve"> </w:t>
+      </w:r>
+      <w:r>
+        <w:rPr>
+          <w:shd w:val="clear" w:fill="transparent"/>
+        </w:rPr>
+        <w:t>
+          <w:r>
+            <w:t xml:space="preserve">show</w:t>
+          </w:r>
+        </w:t>
+      </w:r>
+      <w:r>
+        <w:t xml:space="preserve"> </w:t>
+      </w:r>
+      <w:r>
+        <w:t xml:space="preserve">another relevant</w:t>
+      </w:r>
+      <w:r>
+        <w:t xml:space="preserve"> </w:t>
+      </w:r>
+      <w:r>
+        <w:t xml:space="preserve">dimension by linking these</w:t>
+      </w:r>
+      <w:r>
+        <w:t xml:space="preserve"> </w:t>
+      </w:r>
+      <w:r>
+        <w:rPr>
+          <w:shd w:val="clear" w:fill="transparent"/>
+        </w:rPr>
+        <w:t>
+          <w:r>
+            <w:t xml:space="preserve">aphantasia</w:t>
+          </w:r>
+        </w:t>
+      </w:r>
+      <w:r>
+        <w:t xml:space="preserve"> </w:t>
+      </w:r>
+      <w:r>
+        <w:t xml:space="preserve">profiles to different cognitive styles:</w:t>
       </w:r>
       <w:r>
         <w:t xml:space="preserve"> </w:t>
@@ -11065,7 +11328,26 @@
         <w:t xml:space="preserve"> </w:t>
       </w:r>
       <w:r>
-        <w:t xml:space="preserve">samples. Moreover, the tasks used to assess mental imagery and reasoning were</w:t>
+        <w:t xml:space="preserve">samples.</w:t>
+      </w:r>
+      <w:r>
+        <w:t xml:space="preserve"> </w:t>
+      </w:r>
+      <w:r>
+        <w:rPr>
+          <w:shd w:val="clear" w:fill="transparent"/>
+        </w:rPr>
+        <w:t>
+          <w:r>
+            <w:t xml:space="preserve">Although the use of a trans-categorical approach (clustering on a mixed sample of people with aphantasia or typical imagery) allowed us to reveal relevant dimensions of cognitive profiles, there may be more nuanced patterns in aphantasia that this study was unable to capture due to the sample size.</w:t>
+          </w:r>
+        </w:t>
+      </w:r>
+      <w:r>
+        <w:t xml:space="preserve"> </w:t>
+      </w:r>
+      <w:r>
+        <w:t xml:space="preserve">Moreover, the tasks used to assess mental imagery and reasoning were</w:t>
       </w:r>
       <w:r>
         <w:t xml:space="preserve"> </w:t>
@@ -11089,7 +11371,86 @@
         <w:t xml:space="preserve"> </w:t>
       </w:r>
       <w:r>
-        <w:t xml:space="preserve">tasks specifically designed to disentangle these dimensions. Furthermore, it</w:t>
+        <w:t xml:space="preserve">tasks specifically designed to disentangle these dimensions.</w:t>
+      </w:r>
+      <w:r>
+        <w:t xml:space="preserve"> </w:t>
+      </w:r>
+      <w:r>
+        <w:rPr>
+          <w:shd w:val="clear" w:fill="transparent"/>
+        </w:rPr>
+        <w:t>
+          <w:r>
+            <w:t xml:space="preserve">For instance, in relation to the OSIVQ, the Degraded Pictures Task</w:t>
+          </w:r>
+        </w:t>
+      </w:r>
+      <w:r>
+        <w:t xml:space="preserve"> </w:t>
+      </w:r>
+      <w:r>
+        <w:t xml:space="preserve">(Blazhenkova &amp; Kozhevnikov, 2009; Kozhevnikov et al., 2005; Kozhevnikov et al., 2010)</w:t>
+      </w:r>
+      <w:r>
+        <w:t xml:space="preserve">,</w:t>
+      </w:r>
+      <w:r>
+        <w:t xml:space="preserve"> </w:t>
+      </w:r>
+      <w:r>
+        <w:rPr>
+          <w:shd w:val="clear" w:fill="transparent"/>
+        </w:rPr>
+        <w:t>
+          <w:r>
+            <w:t xml:space="preserve">the Paper Folding Test</w:t>
+          </w:r>
+        </w:t>
+      </w:r>
+      <w:r>
+        <w:t xml:space="preserve"> </w:t>
+      </w:r>
+      <w:r>
+        <w:t xml:space="preserve">(Blazhenkova &amp; Kozhevnikov, 2009; Haciomeroglu, 2016; Höffler et al., 2017; Kozhevnikov et al., 2005)</w:t>
+      </w:r>
+      <w:r>
+        <w:t xml:space="preserve"> </w:t>
+      </w:r>
+      <w:r>
+        <w:rPr>
+          <w:shd w:val="clear" w:fill="transparent"/>
+        </w:rPr>
+        <w:t>
+          <w:r>
+            <w:t xml:space="preserve">and vocabulary tasks</w:t>
+          </w:r>
+        </w:t>
+      </w:r>
+      <w:r>
+        <w:t xml:space="preserve"> </w:t>
+      </w:r>
+      <w:r>
+        <w:t xml:space="preserve">(Blazhenkova &amp; Kozhevnikov, 2009; Bled &amp; Bouvet, 2021)</w:t>
+      </w:r>
+      <w:r>
+        <w:t xml:space="preserve"> </w:t>
+      </w:r>
+      <w:r>
+        <w:rPr>
+          <w:shd w:val="clear" w:fill="transparent"/>
+        </w:rPr>
+        <w:t>
+          <w:r>
+            <w:t xml:space="preserve">have been shown to correlate with object, spatial and verbal scores, respectively.</w:t>
+          </w:r>
+        </w:t>
+      </w:r>
+      <w:r>
+        <w:t xml:space="preserve"> </w:t>
+      </w:r>
+      <w:r>
+        <w:t xml:space="preserve">Furthermore, it</w:t>
       </w:r>
       <w:r>
         <w:t xml:space="preserve"> </w:t>
@@ -11101,7 +11462,7 @@
         <w:t xml:space="preserve"> </w:t>
       </w:r>
       <w:r>
-        <w:t xml:space="preserve">other behavioural and neural phenomena, such as differences in brain activity</w:t>
+        <w:t xml:space="preserve">other physiological and neural phenomena, such as differences in brain activity</w:t>
       </w:r>
       <w:r>
         <w:t xml:space="preserve"> </w:t>
@@ -11324,7 +11685,7 @@
       </w:r>
     </w:p>
     <w:bookmarkEnd w:id="58"/>
-    <w:bookmarkStart w:id="232" w:name="references"/>
+    <w:bookmarkStart w:id="239" w:name="references"/>
     <w:p>
       <w:pPr>
         <w:pStyle w:val="Titre1"/>
@@ -11333,7 +11694,7 @@
         <w:t xml:space="preserve">References</w:t>
       </w:r>
     </w:p>
-    <w:bookmarkStart w:id="231" w:name="refs"/>
+    <w:bookmarkStart w:id="238" w:name="refs"/>
     <w:bookmarkStart w:id="59" w:name="ref-abdiPartSemiPartial2007"/>
     <w:p>
       <w:pPr>
@@ -11511,12 +11872,59 @@
       </w:hyperlink>
     </w:p>
     <w:bookmarkEnd w:id="65"/>
-    <w:bookmarkStart w:id="67" w:name="X79dc0c022df130b0d8938a9f3d21702709f07ea"/>
+    <w:bookmarkStart w:id="67" w:name="Xb79b88d97094962ad6ae38467248e49445c118e"/>
     <w:p>
       <w:pPr>
         <w:pStyle w:val="Bibliographie"/>
       </w:pPr>
       <w:r>
+        <w:t xml:space="preserve">Beran, M. J., James, B. T., French, K., Haseltine, E. L., &amp; Kleider-Offutt, H. M. (2023). Assessing aphantasia prevalence and the relation of self-reported imagery abilities and memory task performance.</w:t>
+      </w:r>
+      <w:r>
+        <w:t xml:space="preserve"> </w:t>
+      </w:r>
+      <w:r>
+        <w:rPr>
+          <w:i/>
+          <w:iCs/>
+        </w:rPr>
+        <w:t xml:space="preserve">Consciousness and Cognition</w:t>
+      </w:r>
+      <w:r>
+        <w:t xml:space="preserve">,</w:t>
+      </w:r>
+      <w:r>
+        <w:t xml:space="preserve"> </w:t>
+      </w:r>
+      <w:r>
+        <w:rPr>
+          <w:i/>
+          <w:iCs/>
+        </w:rPr>
+        <w:t xml:space="preserve">113</w:t>
+      </w:r>
+      <w:r>
+        <w:t xml:space="preserve">, 103548.</w:t>
+      </w:r>
+      <w:r>
+        <w:t xml:space="preserve"> </w:t>
+      </w:r>
+      <w:hyperlink r:id="rId66">
+        <w:r>
+          <w:rPr>
+            <w:rStyle w:val="Lienhypertexte"/>
+          </w:rPr>
+          <w:t xml:space="preserve">https://doi.org/10.1016/j.concog.2023.103548</w:t>
+        </w:r>
+      </w:hyperlink>
+    </w:p>
+    <w:bookmarkEnd w:id="67"/>
+    <w:bookmarkStart w:id="69" w:name="X79dc0c022df130b0d8938a9f3d21702709f07ea"/>
+    <w:p>
+      <w:pPr>
+        <w:pStyle w:val="Bibliographie"/>
+      </w:pPr>
+      <w:r>
         <w:t xml:space="preserve">Bilker, W. B., Hansen, J. A., Brensinger, C. M., Richard, J., Gur, R. E., &amp; Gur, R. C. (2012). Development of abbreviated nine-item forms of the raven’s standard progressive matrices test.</w:t>
       </w:r>
       <w:r>
@@ -11548,7 +11956,7 @@
       <w:r>
         <w:t xml:space="preserve"> </w:t>
       </w:r>
-      <w:hyperlink r:id="rId66">
+      <w:hyperlink r:id="rId68">
         <w:r>
           <w:rPr>
             <w:rStyle w:val="Lienhypertexte"/>
@@ -11557,8 +11965,8 @@
         </w:r>
       </w:hyperlink>
     </w:p>
-    <w:bookmarkEnd w:id="67"/>
-    <w:bookmarkStart w:id="68" w:name="X72c6f1c16190d13d630579ada29a5d406b572f1"/>
+    <w:bookmarkEnd w:id="69"/>
+    <w:bookmarkStart w:id="70" w:name="X72c6f1c16190d13d630579ada29a5d406b572f1"/>
     <w:p>
       <w:pPr>
         <w:pStyle w:val="Bibliographie"/>
@@ -11593,8 +12001,8 @@
         <w:t xml:space="preserve">(2), 139.</w:t>
       </w:r>
     </w:p>
-    <w:bookmarkEnd w:id="68"/>
-    <w:bookmarkStart w:id="70" w:name="Xc7e532792eae6b5dca414c737a862a871ef1da3"/>
+    <w:bookmarkEnd w:id="70"/>
+    <w:bookmarkStart w:id="72" w:name="Xc7e532792eae6b5dca414c737a862a871ef1da3"/>
     <w:p>
       <w:pPr>
         <w:pStyle w:val="Bibliographie"/>
@@ -11631,7 +12039,7 @@
       <w:r>
         <w:t xml:space="preserve"> </w:t>
       </w:r>
-      <w:hyperlink r:id="rId69">
+      <w:hyperlink r:id="rId71">
         <w:r>
           <w:rPr>
             <w:rStyle w:val="Lienhypertexte"/>
@@ -11640,8 +12048,8 @@
         </w:r>
       </w:hyperlink>
     </w:p>
-    <w:bookmarkEnd w:id="70"/>
-    <w:bookmarkStart w:id="72" w:name="X17970dc288be07a437864d9d4b6de36ce521ded"/>
+    <w:bookmarkEnd w:id="72"/>
+    <w:bookmarkStart w:id="74" w:name="X17970dc288be07a437864d9d4b6de36ce521ded"/>
     <w:p>
       <w:pPr>
         <w:pStyle w:val="Bibliographie"/>
@@ -11678,7 +12086,7 @@
       <w:r>
         <w:t xml:space="preserve"> </w:t>
       </w:r>
-      <w:hyperlink r:id="rId71">
+      <w:hyperlink r:id="rId73">
         <w:r>
           <w:rPr>
             <w:rStyle w:val="Lienhypertexte"/>
@@ -11687,8 +12095,8 @@
         </w:r>
       </w:hyperlink>
     </w:p>
-    <w:bookmarkEnd w:id="72"/>
-    <w:bookmarkStart w:id="74" w:name="ref-blazhenkovaObjectSpatialImagery2006"/>
+    <w:bookmarkEnd w:id="74"/>
+    <w:bookmarkStart w:id="76" w:name="ref-blazhenkovaObjectSpatialImagery2006"/>
     <w:p>
       <w:pPr>
         <w:pStyle w:val="Bibliographie"/>
@@ -11725,7 +12133,7 @@
       <w:r>
         <w:t xml:space="preserve"> </w:t>
       </w:r>
-      <w:hyperlink r:id="rId73">
+      <w:hyperlink r:id="rId75">
         <w:r>
           <w:rPr>
             <w:rStyle w:val="Lienhypertexte"/>
@@ -11734,8 +12142,8 @@
         </w:r>
       </w:hyperlink>
     </w:p>
-    <w:bookmarkEnd w:id="74"/>
-    <w:bookmarkStart w:id="76" w:name="ref-blazhenkovaTwoEyesBlind2019"/>
+    <w:bookmarkEnd w:id="76"/>
+    <w:bookmarkStart w:id="78" w:name="ref-blazhenkovaTwoEyesBlind2019"/>
     <w:p>
       <w:pPr>
         <w:pStyle w:val="Bibliographie"/>
@@ -11772,7 +12180,7 @@
       <w:r>
         <w:t xml:space="preserve"> </w:t>
       </w:r>
-      <w:hyperlink r:id="rId75">
+      <w:hyperlink r:id="rId77">
         <w:r>
           <w:rPr>
             <w:rStyle w:val="Lienhypertexte"/>
@@ -11781,8 +12189,8 @@
         </w:r>
       </w:hyperlink>
     </w:p>
-    <w:bookmarkEnd w:id="76"/>
-    <w:bookmarkStart w:id="78" w:name="ref-bledValidationFrenchVersion2021"/>
+    <w:bookmarkEnd w:id="78"/>
+    <w:bookmarkStart w:id="80" w:name="ref-bledValidationFrenchVersion2021"/>
     <w:p>
       <w:pPr>
         <w:pStyle w:val="Bibliographie"/>
@@ -11819,7 +12227,7 @@
       <w:r>
         <w:t xml:space="preserve"> </w:t>
       </w:r>
-      <w:hyperlink r:id="rId77">
+      <w:hyperlink r:id="rId79">
         <w:r>
           <w:rPr>
             <w:rStyle w:val="Lienhypertexte"/>
@@ -11828,8 +12236,8 @@
         </w:r>
       </w:hyperlink>
     </w:p>
-    <w:bookmarkEnd w:id="78"/>
-    <w:bookmarkStart w:id="80" w:name="X041f4e87b5e3718f355fec5ad3346200b6deb4c"/>
+    <w:bookmarkEnd w:id="80"/>
+    <w:bookmarkStart w:id="82" w:name="X041f4e87b5e3718f355fec5ad3346200b6deb4c"/>
     <w:p>
       <w:pPr>
         <w:pStyle w:val="Bibliographie"/>
@@ -11866,7 +12274,7 @@
       <w:r>
         <w:t xml:space="preserve"> </w:t>
       </w:r>
-      <w:hyperlink r:id="rId79">
+      <w:hyperlink r:id="rId81">
         <w:r>
           <w:rPr>
             <w:rStyle w:val="Lienhypertexte"/>
@@ -11875,8 +12283,8 @@
         </w:r>
       </w:hyperlink>
     </w:p>
-    <w:bookmarkEnd w:id="80"/>
-    <w:bookmarkStart w:id="82" w:name="ref-brethesTextReadingFluency2022"/>
+    <w:bookmarkEnd w:id="82"/>
+    <w:bookmarkStart w:id="84" w:name="ref-brethesTextReadingFluency2022"/>
     <w:p>
       <w:pPr>
         <w:pStyle w:val="Bibliographie"/>
@@ -11913,7 +12321,7 @@
       <w:r>
         <w:t xml:space="preserve"> </w:t>
       </w:r>
-      <w:hyperlink r:id="rId81">
+      <w:hyperlink r:id="rId83">
         <w:r>
           <w:rPr>
             <w:rStyle w:val="Lienhypertexte"/>
@@ -11922,8 +12330,8 @@
         </w:r>
       </w:hyperlink>
     </w:p>
-    <w:bookmarkEnd w:id="82"/>
-    <w:bookmarkStart w:id="83" w:name="Xfe4b8198a7c31aac5d9c4bfdd92a91390a54b2a"/>
+    <w:bookmarkEnd w:id="84"/>
+    <w:bookmarkStart w:id="85" w:name="Xfe4b8198a7c31aac5d9c4bfdd92a91390a54b2a"/>
     <w:p>
       <w:pPr>
         <w:pStyle w:val="Bibliographie"/>
@@ -11945,8 +12353,8 @@
         <w:t xml:space="preserve">.</w:t>
       </w:r>
     </w:p>
-    <w:bookmarkEnd w:id="83"/>
-    <w:bookmarkStart w:id="85" w:name="X27759ff0fd19793c64e7e91de278ec561d7200e"/>
+    <w:bookmarkEnd w:id="85"/>
+    <w:bookmarkStart w:id="87" w:name="X27759ff0fd19793c64e7e91de278ec561d7200e"/>
     <w:p>
       <w:pPr>
         <w:pStyle w:val="Bibliographie"/>
@@ -11970,7 +12378,7 @@
       <w:r>
         <w:t xml:space="preserve"> </w:t>
       </w:r>
-      <w:hyperlink r:id="rId84">
+      <w:hyperlink r:id="rId86">
         <w:r>
           <w:rPr>
             <w:rStyle w:val="Lienhypertexte"/>
@@ -11979,8 +12387,8 @@
         </w:r>
       </w:hyperlink>
     </w:p>
-    <w:bookmarkEnd w:id="85"/>
-    <w:bookmarkStart w:id="87" w:name="ref-superb2021"/>
+    <w:bookmarkEnd w:id="87"/>
+    <w:bookmarkStart w:id="89" w:name="ref-superb2021"/>
     <w:p>
       <w:pPr>
         <w:pStyle w:val="Bibliographie"/>
@@ -12026,7 +12434,7 @@
       <w:r>
         <w:t xml:space="preserve"> </w:t>
       </w:r>
-      <w:hyperlink r:id="rId86">
+      <w:hyperlink r:id="rId88">
         <w:r>
           <w:rPr>
             <w:rStyle w:val="Lienhypertexte"/>
@@ -12035,8 +12443,8 @@
         </w:r>
       </w:hyperlink>
     </w:p>
-    <w:bookmarkEnd w:id="87"/>
-    <w:bookmarkStart w:id="89" w:name="ref-dalmaijerStatisticalPowerCluster2022"/>
+    <w:bookmarkEnd w:id="89"/>
+    <w:bookmarkStart w:id="91" w:name="ref-dalmaijerStatisticalPowerCluster2022"/>
     <w:p>
       <w:pPr>
         <w:pStyle w:val="Bibliographie"/>
@@ -12073,7 +12481,7 @@
       <w:r>
         <w:t xml:space="preserve"> </w:t>
       </w:r>
-      <w:hyperlink r:id="rId88">
+      <w:hyperlink r:id="rId90">
         <w:r>
           <w:rPr>
             <w:rStyle w:val="Lienhypertexte"/>
@@ -12082,13 +12490,60 @@
         </w:r>
       </w:hyperlink>
     </w:p>
-    <w:bookmarkEnd w:id="89"/>
-    <w:bookmarkStart w:id="91" w:name="ref-danceWhatLinkMental2021"/>
+    <w:bookmarkEnd w:id="91"/>
+    <w:bookmarkStart w:id="93" w:name="ref-dancePrevalenceAphantasiaImagery2022"/>
     <w:p>
       <w:pPr>
         <w:pStyle w:val="Bibliographie"/>
       </w:pPr>
       <w:r>
+        <w:t xml:space="preserve">Dance, C. J., Ipser, A., &amp; Simner, J. (2022). The prevalence of aphantasia (imagery weakness) in the general population.</w:t>
+      </w:r>
+      <w:r>
+        <w:t xml:space="preserve"> </w:t>
+      </w:r>
+      <w:r>
+        <w:rPr>
+          <w:i/>
+          <w:iCs/>
+        </w:rPr>
+        <w:t xml:space="preserve">Consciousness and Cognition</w:t>
+      </w:r>
+      <w:r>
+        <w:t xml:space="preserve">,</w:t>
+      </w:r>
+      <w:r>
+        <w:t xml:space="preserve"> </w:t>
+      </w:r>
+      <w:r>
+        <w:rPr>
+          <w:i/>
+          <w:iCs/>
+        </w:rPr>
+        <w:t xml:space="preserve">97</w:t>
+      </w:r>
+      <w:r>
+        <w:t xml:space="preserve">, 103243.</w:t>
+      </w:r>
+      <w:r>
+        <w:t xml:space="preserve"> </w:t>
+      </w:r>
+      <w:hyperlink r:id="rId92">
+        <w:r>
+          <w:rPr>
+            <w:rStyle w:val="Lienhypertexte"/>
+          </w:rPr>
+          <w:t xml:space="preserve">https://doi.org/10.1016/j.concog.2021.103243</w:t>
+        </w:r>
+      </w:hyperlink>
+    </w:p>
+    <w:bookmarkEnd w:id="93"/>
+    <w:bookmarkStart w:id="95" w:name="ref-danceWhatLinkMental2021"/>
+    <w:p>
+      <w:pPr>
+        <w:pStyle w:val="Bibliographie"/>
+      </w:pPr>
+      <w:r>
         <w:t xml:space="preserve">Dance, C. J., Ward, J., &amp; Simner, J. (2021). What is the link between mental imagery and sensory sensitivity? Insights from aphantasia.</w:t>
       </w:r>
       <w:r>
@@ -12120,7 +12575,7 @@
       <w:r>
         <w:t xml:space="preserve"> </w:t>
       </w:r>
-      <w:hyperlink r:id="rId90">
+      <w:hyperlink r:id="rId94">
         <w:r>
           <w:rPr>
             <w:rStyle w:val="Lienhypertexte"/>
@@ -12129,8 +12584,8 @@
         </w:r>
       </w:hyperlink>
     </w:p>
-    <w:bookmarkEnd w:id="91"/>
-    <w:bookmarkStart w:id="93" w:name="X1f734aca6fc884d900173d62593f637d73856f2"/>
+    <w:bookmarkEnd w:id="95"/>
+    <w:bookmarkStart w:id="97" w:name="X1f734aca6fc884d900173d62593f637d73856f2"/>
     <w:p>
       <w:pPr>
         <w:pStyle w:val="Bibliographie"/>
@@ -12167,7 +12622,7 @@
       <w:r>
         <w:t xml:space="preserve"> </w:t>
       </w:r>
-      <w:hyperlink r:id="rId92">
+      <w:hyperlink r:id="rId96">
         <w:r>
           <w:rPr>
             <w:rStyle w:val="Lienhypertexte"/>
@@ -12176,8 +12631,8 @@
         </w:r>
       </w:hyperlink>
     </w:p>
-    <w:bookmarkEnd w:id="93"/>
-    <w:bookmarkStart w:id="95" w:name="X0626eed872f3aae8ec71ce2077ca8055d813b7d"/>
+    <w:bookmarkEnd w:id="97"/>
+    <w:bookmarkStart w:id="99" w:name="X0626eed872f3aae8ec71ce2077ca8055d813b7d"/>
     <w:p>
       <w:pPr>
         <w:pStyle w:val="Bibliographie"/>
@@ -12201,7 +12656,7 @@
       <w:r>
         <w:t xml:space="preserve"> </w:t>
       </w:r>
-      <w:hyperlink r:id="rId94">
+      <w:hyperlink r:id="rId98">
         <w:r>
           <w:rPr>
             <w:rStyle w:val="Lienhypertexte"/>
@@ -12210,8 +12665,8 @@
         </w:r>
       </w:hyperlink>
     </w:p>
-    <w:bookmarkEnd w:id="95"/>
-    <w:bookmarkStart w:id="97" w:name="ref-dawesMemoriesBlindMind2022"/>
+    <w:bookmarkEnd w:id="99"/>
+    <w:bookmarkStart w:id="101" w:name="ref-dawesMemoriesBlindMind2022"/>
     <w:p>
       <w:pPr>
         <w:pStyle w:val="Bibliographie"/>
@@ -12248,7 +12703,7 @@
       <w:r>
         <w:t xml:space="preserve"> </w:t>
       </w:r>
-      <w:hyperlink r:id="rId96">
+      <w:hyperlink r:id="rId100">
         <w:r>
           <w:rPr>
             <w:rStyle w:val="Lienhypertexte"/>
@@ -12257,8 +12712,8 @@
         </w:r>
       </w:hyperlink>
     </w:p>
-    <w:bookmarkEnd w:id="97"/>
-    <w:bookmarkStart w:id="98" w:name="Xd862d2b3b0cea49ffc8f92f08aeb6ed8d7f9903"/>
+    <w:bookmarkEnd w:id="101"/>
+    <w:bookmarkStart w:id="102" w:name="Xd862d2b3b0cea49ffc8f92f08aeb6ed8d7f9903"/>
     <w:p>
       <w:pPr>
         <w:pStyle w:val="Bibliographie"/>
@@ -12293,8 +12748,8 @@
         <w:t xml:space="preserve">(1), 1–22.</w:t>
       </w:r>
     </w:p>
-    <w:bookmarkEnd w:id="98"/>
-    <w:bookmarkStart w:id="99" w:name="ref-dupontExplicitImplicitMotor2024"/>
+    <w:bookmarkEnd w:id="102"/>
+    <w:bookmarkStart w:id="103" w:name="ref-dupontExplicitImplicitMotor2024"/>
     <w:p>
       <w:pPr>
         <w:pStyle w:val="Bibliographie"/>
@@ -12329,8 +12784,8 @@
         <w:t xml:space="preserve">(2), fcae072.</w:t>
       </w:r>
     </w:p>
-    <w:bookmarkEnd w:id="99"/>
-    <w:bookmarkStart w:id="100" w:name="X76be507582cba0b3208642363b34e81b52cb863"/>
+    <w:bookmarkEnd w:id="103"/>
+    <w:bookmarkStart w:id="104" w:name="X76be507582cba0b3208642363b34e81b52cb863"/>
     <w:p>
       <w:pPr>
         <w:pStyle w:val="Bibliographie"/>
@@ -12352,8 +12807,8 @@
         <w:t xml:space="preserve">. Educational Testing Service.</w:t>
       </w:r>
     </w:p>
-    <w:bookmarkEnd w:id="100"/>
-    <w:bookmarkStart w:id="102" w:name="ref-farahCaseStudyMental1988"/>
+    <w:bookmarkEnd w:id="104"/>
+    <w:bookmarkStart w:id="106" w:name="ref-farahCaseStudyMental1988"/>
     <w:p>
       <w:pPr>
         <w:pStyle w:val="Bibliographie"/>
@@ -12390,7 +12845,7 @@
       <w:r>
         <w:t xml:space="preserve"> </w:t>
       </w:r>
-      <w:hyperlink r:id="rId101">
+      <w:hyperlink r:id="rId105">
         <w:r>
           <w:rPr>
             <w:rStyle w:val="Lienhypertexte"/>
@@ -12399,8 +12854,8 @@
         </w:r>
       </w:hyperlink>
     </w:p>
-    <w:bookmarkEnd w:id="102"/>
-    <w:bookmarkStart w:id="104" w:name="ref-fopVariableSelectionMethods2018"/>
+    <w:bookmarkEnd w:id="106"/>
+    <w:bookmarkStart w:id="108" w:name="ref-fopVariableSelectionMethods2018"/>
     <w:p>
       <w:pPr>
         <w:pStyle w:val="Bibliographie"/>
@@ -12437,7 +12892,7 @@
       <w:r>
         <w:t xml:space="preserve"> </w:t>
       </w:r>
-      <w:hyperlink r:id="rId103">
+      <w:hyperlink r:id="rId107">
         <w:r>
           <w:rPr>
             <w:rStyle w:val="Lienhypertexte"/>
@@ -12446,8 +12901,8 @@
         </w:r>
       </w:hyperlink>
     </w:p>
-    <w:bookmarkEnd w:id="104"/>
-    <w:bookmarkStart w:id="106" w:name="ref-R-rstanarm"/>
+    <w:bookmarkEnd w:id="108"/>
+    <w:bookmarkStart w:id="110" w:name="ref-R-rstanarm"/>
     <w:p>
       <w:pPr>
         <w:pStyle w:val="Bibliographie"/>
@@ -12471,7 +12926,7 @@
       <w:r>
         <w:t xml:space="preserve"> </w:t>
       </w:r>
-      <w:hyperlink r:id="rId105">
+      <w:hyperlink r:id="rId109">
         <w:r>
           <w:rPr>
             <w:rStyle w:val="Lienhypertexte"/>
@@ -12480,8 +12935,8 @@
         </w:r>
       </w:hyperlink>
     </w:p>
-    <w:bookmarkEnd w:id="106"/>
-    <w:bookmarkStart w:id="108" w:name="ref-gibeauCorsiBlocksTask2021"/>
+    <w:bookmarkEnd w:id="110"/>
+    <w:bookmarkStart w:id="112" w:name="ref-gibeauCorsiBlocksTask2021"/>
     <w:p>
       <w:pPr>
         <w:pStyle w:val="Bibliographie"/>
@@ -12518,7 +12973,7 @@
       <w:r>
         <w:t xml:space="preserve"> </w:t>
       </w:r>
-      <w:hyperlink r:id="rId107">
+      <w:hyperlink r:id="rId111">
         <w:r>
           <w:rPr>
             <w:rStyle w:val="Lienhypertexte"/>
@@ -12527,8 +12982,8 @@
         </w:r>
       </w:hyperlink>
     </w:p>
-    <w:bookmarkEnd w:id="108"/>
-    <w:bookmarkStart w:id="109" w:name="ref-goodWeightEvidenceBrief1985"/>
+    <w:bookmarkEnd w:id="112"/>
+    <w:bookmarkStart w:id="113" w:name="ref-goodWeightEvidenceBrief1985"/>
     <w:p>
       <w:pPr>
         <w:pStyle w:val="Bibliographie"/>
@@ -12563,8 +13018,8 @@
         <w:t xml:space="preserve">, 249–270.</w:t>
       </w:r>
     </w:p>
-    <w:bookmarkEnd w:id="109"/>
-    <w:bookmarkStart w:id="111" w:name="ref-groegerMeasuringMemorySpan1999"/>
+    <w:bookmarkEnd w:id="113"/>
+    <w:bookmarkStart w:id="115" w:name="ref-groegerMeasuringMemorySpan1999"/>
     <w:p>
       <w:pPr>
         <w:pStyle w:val="Bibliographie"/>
@@ -12601,7 +13056,7 @@
       <w:r>
         <w:t xml:space="preserve"> </w:t>
       </w:r>
-      <w:hyperlink r:id="rId110">
+      <w:hyperlink r:id="rId114">
         <w:r>
           <w:rPr>
             <w:rStyle w:val="Lienhypertexte"/>
@@ -12610,8 +13065,8 @@
         </w:r>
       </w:hyperlink>
     </w:p>
-    <w:bookmarkEnd w:id="111"/>
-    <w:bookmarkStart w:id="113" w:name="ref-gunelBayesFactorsIndependence1974"/>
+    <w:bookmarkEnd w:id="115"/>
+    <w:bookmarkStart w:id="117" w:name="ref-gunelBayesFactorsIndependence1974"/>
     <w:p>
       <w:pPr>
         <w:pStyle w:val="Bibliographie"/>
@@ -12648,7 +13103,7 @@
       <w:r>
         <w:t xml:space="preserve"> </w:t>
       </w:r>
-      <w:hyperlink r:id="rId112">
+      <w:hyperlink r:id="rId116">
         <w:r>
           <w:rPr>
             <w:rStyle w:val="Lienhypertexte"/>
@@ -12657,8 +13112,8 @@
         </w:r>
       </w:hyperlink>
     </w:p>
-    <w:bookmarkEnd w:id="113"/>
-    <w:bookmarkStart w:id="115" w:name="Xf1fcbc81b93a639ab078b5f1cf57615e5f35364"/>
+    <w:bookmarkEnd w:id="117"/>
+    <w:bookmarkStart w:id="119" w:name="Xf1fcbc81b93a639ab078b5f1cf57615e5f35364"/>
     <w:p>
       <w:pPr>
         <w:pStyle w:val="Bibliographie"/>
@@ -12695,7 +13150,7 @@
       <w:r>
         <w:t xml:space="preserve"> </w:t>
       </w:r>
-      <w:hyperlink r:id="rId114">
+      <w:hyperlink r:id="rId118">
         <w:r>
           <w:rPr>
             <w:rStyle w:val="Lienhypertexte"/>
@@ -12704,8 +13159,8 @@
         </w:r>
       </w:hyperlink>
     </w:p>
-    <w:bookmarkEnd w:id="115"/>
-    <w:bookmarkStart w:id="116" w:name="ref-heatonWisconsinCardSorting1993"/>
+    <w:bookmarkEnd w:id="119"/>
+    <w:bookmarkStart w:id="120" w:name="ref-heatonWisconsinCardSorting1993"/>
     <w:p>
       <w:pPr>
         <w:pStyle w:val="Bibliographie"/>
@@ -12740,8 +13195,8 @@
         <w:t xml:space="preserve">, 1–4.</w:t>
       </w:r>
     </w:p>
-    <w:bookmarkEnd w:id="116"/>
-    <w:bookmarkStart w:id="118" w:name="ref-hofflerMoreEvidenceThree2017"/>
+    <w:bookmarkEnd w:id="120"/>
+    <w:bookmarkStart w:id="122" w:name="ref-hofflerMoreEvidenceThree2017"/>
     <w:p>
       <w:pPr>
         <w:pStyle w:val="Bibliographie"/>
@@ -12778,7 +13233,7 @@
       <w:r>
         <w:t xml:space="preserve"> </w:t>
       </w:r>
-      <w:hyperlink r:id="rId117">
+      <w:hyperlink r:id="rId121">
         <w:r>
           <w:rPr>
             <w:rStyle w:val="Lienhypertexte"/>
@@ -12787,8 +13242,8 @@
         </w:r>
       </w:hyperlink>
     </w:p>
-    <w:bookmarkEnd w:id="118"/>
-    <w:bookmarkStart w:id="120" w:name="ref-johnson-lairdMentalModelsHuman2010"/>
+    <w:bookmarkEnd w:id="122"/>
+    <w:bookmarkStart w:id="124" w:name="ref-johnson-lairdMentalModelsHuman2010"/>
     <w:p>
       <w:pPr>
         <w:pStyle w:val="Bibliographie"/>
@@ -12825,7 +13280,7 @@
       <w:r>
         <w:t xml:space="preserve"> </w:t>
       </w:r>
-      <w:hyperlink r:id="rId119">
+      <w:hyperlink r:id="rId123">
         <w:r>
           <w:rPr>
             <w:rStyle w:val="Lienhypertexte"/>
@@ -12834,8 +13289,8 @@
         </w:r>
       </w:hyperlink>
     </w:p>
-    <w:bookmarkEnd w:id="120"/>
-    <w:bookmarkStart w:id="122" w:name="ref-kassBayesFactors1995"/>
+    <w:bookmarkEnd w:id="124"/>
+    <w:bookmarkStart w:id="126" w:name="ref-kassBayesFactors1995"/>
     <w:p>
       <w:pPr>
         <w:pStyle w:val="Bibliographie"/>
@@ -12872,7 +13327,7 @@
       <w:r>
         <w:t xml:space="preserve"> </w:t>
       </w:r>
-      <w:hyperlink r:id="rId121">
+      <w:hyperlink r:id="rId125">
         <w:r>
           <w:rPr>
             <w:rStyle w:val="Lienhypertexte"/>
@@ -12881,8 +13336,8 @@
         </w:r>
       </w:hyperlink>
     </w:p>
-    <w:bookmarkEnd w:id="122"/>
-    <w:bookmarkStart w:id="124" w:name="ref-R-factoextra"/>
+    <w:bookmarkEnd w:id="126"/>
+    <w:bookmarkStart w:id="128" w:name="ref-R-factoextra"/>
     <w:p>
       <w:pPr>
         <w:pStyle w:val="Bibliographie"/>
@@ -12906,7 +13361,7 @@
       <w:r>
         <w:t xml:space="preserve"> </w:t>
       </w:r>
-      <w:hyperlink r:id="rId123">
+      <w:hyperlink r:id="rId127">
         <w:r>
           <w:rPr>
             <w:rStyle w:val="Lienhypertexte"/>
@@ -12915,8 +13370,8 @@
         </w:r>
       </w:hyperlink>
     </w:p>
-    <w:bookmarkEnd w:id="124"/>
-    <w:bookmarkStart w:id="126" w:name="ref-keoghBlindMindNo2018"/>
+    <w:bookmarkEnd w:id="128"/>
+    <w:bookmarkStart w:id="130" w:name="ref-keoghBlindMindNo2018"/>
     <w:p>
       <w:pPr>
         <w:pStyle w:val="Bibliographie"/>
@@ -12953,7 +13408,7 @@
       <w:r>
         <w:t xml:space="preserve"> </w:t>
       </w:r>
-      <w:hyperlink r:id="rId125">
+      <w:hyperlink r:id="rId129">
         <w:r>
           <w:rPr>
             <w:rStyle w:val="Lienhypertexte"/>
@@ -12962,8 +13417,8 @@
         </w:r>
       </w:hyperlink>
     </w:p>
-    <w:bookmarkEnd w:id="126"/>
-    <w:bookmarkStart w:id="128" w:name="ref-keoghVisualWorkingMemory2021"/>
+    <w:bookmarkEnd w:id="130"/>
+    <w:bookmarkStart w:id="132" w:name="ref-keoghVisualWorkingMemory2021"/>
     <w:p>
       <w:pPr>
         <w:pStyle w:val="Bibliographie"/>
@@ -13000,7 +13455,7 @@
       <w:r>
         <w:t xml:space="preserve"> </w:t>
       </w:r>
-      <w:hyperlink r:id="rId127">
+      <w:hyperlink r:id="rId131">
         <w:r>
           <w:rPr>
             <w:rStyle w:val="Lienhypertexte"/>
@@ -13009,8 +13464,8 @@
         </w:r>
       </w:hyperlink>
     </w:p>
-    <w:bookmarkEnd w:id="128"/>
-    <w:bookmarkStart w:id="129" w:name="ref-keoghFewerIntrusiveMemories2023"/>
+    <w:bookmarkEnd w:id="132"/>
+    <w:bookmarkStart w:id="133" w:name="ref-keoghFewerIntrusiveMemories2023"/>
     <w:p>
       <w:pPr>
         <w:pStyle w:val="Bibliographie"/>
@@ -13032,8 +13487,8 @@
         <w:t xml:space="preserve">.</w:t>
       </w:r>
     </w:p>
-    <w:bookmarkEnd w:id="129"/>
-    <w:bookmarkStart w:id="131" w:name="ref-knauffVisualImageryCan2002"/>
+    <w:bookmarkEnd w:id="133"/>
+    <w:bookmarkStart w:id="135" w:name="ref-knauffVisualImageryCan2002"/>
     <w:p>
       <w:pPr>
         <w:pStyle w:val="Bibliographie"/>
@@ -13070,7 +13525,7 @@
       <w:r>
         <w:t xml:space="preserve"> </w:t>
       </w:r>
-      <w:hyperlink r:id="rId130">
+      <w:hyperlink r:id="rId134">
         <w:r>
           <w:rPr>
             <w:rStyle w:val="Lienhypertexte"/>
@@ -13079,8 +13534,8 @@
         </w:r>
       </w:hyperlink>
     </w:p>
-    <w:bookmarkEnd w:id="131"/>
-    <w:bookmarkStart w:id="132" w:name="ref-knightMemoryImageryNo2022"/>
+    <w:bookmarkEnd w:id="135"/>
+    <w:bookmarkStart w:id="136" w:name="ref-knightMemoryImageryNo2022"/>
     <w:p>
       <w:pPr>
         <w:pStyle w:val="Bibliographie"/>
@@ -13115,8 +13570,8 @@
         <w:t xml:space="preserve">, 8.</w:t>
       </w:r>
     </w:p>
-    <w:bookmarkEnd w:id="132"/>
-    <w:bookmarkStart w:id="133" w:name="ref-kongsWCST64WisconsinCard2000"/>
+    <w:bookmarkEnd w:id="136"/>
+    <w:bookmarkStart w:id="137" w:name="ref-kongsWCST64WisconsinCard2000"/>
     <w:p>
       <w:pPr>
         <w:pStyle w:val="Bibliographie"/>
@@ -13138,8 +13593,8 @@
         <w:t xml:space="preserve">. PAR.</w:t>
       </w:r>
     </w:p>
-    <w:bookmarkEnd w:id="133"/>
-    <w:bookmarkStart w:id="135" w:name="ref-koppReliabilityWisconsinCard2021"/>
+    <w:bookmarkEnd w:id="137"/>
+    <w:bookmarkStart w:id="139" w:name="ref-koppReliabilityWisconsinCard2021"/>
     <w:p>
       <w:pPr>
         <w:pStyle w:val="Bibliographie"/>
@@ -13176,7 +13631,7 @@
       <w:r>
         <w:t xml:space="preserve"> </w:t>
       </w:r>
-      <w:hyperlink r:id="rId134">
+      <w:hyperlink r:id="rId138">
         <w:r>
           <w:rPr>
             <w:rStyle w:val="Lienhypertexte"/>
@@ -13185,8 +13640,8 @@
         </w:r>
       </w:hyperlink>
     </w:p>
-    <w:bookmarkEnd w:id="135"/>
-    <w:bookmarkStart w:id="137" w:name="Xf6690bbecd05ce0f02be1486460bf6391a992b0"/>
+    <w:bookmarkEnd w:id="139"/>
+    <w:bookmarkStart w:id="141" w:name="Xf6690bbecd05ce0f02be1486460bf6391a992b0"/>
     <w:p>
       <w:pPr>
         <w:pStyle w:val="Bibliographie"/>
@@ -13223,7 +13678,7 @@
       <w:r>
         <w:t xml:space="preserve"> </w:t>
       </w:r>
-      <w:hyperlink r:id="rId136">
+      <w:hyperlink r:id="rId140">
         <w:r>
           <w:rPr>
             <w:rStyle w:val="Lienhypertexte"/>
@@ -13232,8 +13687,8 @@
         </w:r>
       </w:hyperlink>
     </w:p>
-    <w:bookmarkEnd w:id="137"/>
-    <w:bookmarkStart w:id="139" w:name="ref-kozhevnikovTradeoffObjectSpatial2010"/>
+    <w:bookmarkEnd w:id="141"/>
+    <w:bookmarkStart w:id="143" w:name="ref-kozhevnikovTradeoffObjectSpatial2010"/>
     <w:p>
       <w:pPr>
         <w:pStyle w:val="Bibliographie"/>
@@ -13270,7 +13725,7 @@
       <w:r>
         <w:t xml:space="preserve"> </w:t>
       </w:r>
-      <w:hyperlink r:id="rId138">
+      <w:hyperlink r:id="rId142">
         <w:r>
           <w:rPr>
             <w:rStyle w:val="Lienhypertexte"/>
@@ -13279,8 +13734,8 @@
         </w:r>
       </w:hyperlink>
     </w:p>
-    <w:bookmarkEnd w:id="139"/>
-    <w:bookmarkStart w:id="141" w:name="X6440ea87a76fadefd334ef55c59e3eb6aa5f590"/>
+    <w:bookmarkEnd w:id="143"/>
+    <w:bookmarkStart w:id="145" w:name="X6440ea87a76fadefd334ef55c59e3eb6aa5f590"/>
     <w:p>
       <w:pPr>
         <w:pStyle w:val="Bibliographie"/>
@@ -13317,7 +13772,7 @@
       <w:r>
         <w:t xml:space="preserve"> </w:t>
       </w:r>
-      <w:hyperlink r:id="rId140">
+      <w:hyperlink r:id="rId144">
         <w:r>
           <w:rPr>
             <w:rStyle w:val="Lienhypertexte"/>
@@ -13326,8 +13781,8 @@
         </w:r>
       </w:hyperlink>
     </w:p>
-    <w:bookmarkEnd w:id="141"/>
-    <w:bookmarkStart w:id="143" w:name="X0ecd2fdb0f25fedb235d0167d853335853c59c5"/>
+    <w:bookmarkEnd w:id="145"/>
+    <w:bookmarkStart w:id="147" w:name="X0ecd2fdb0f25fedb235d0167d853335853c59c5"/>
     <w:p>
       <w:pPr>
         <w:pStyle w:val="Bibliographie"/>
@@ -13364,7 +13819,7 @@
       <w:r>
         <w:t xml:space="preserve"> </w:t>
       </w:r>
-      <w:hyperlink r:id="rId142">
+      <w:hyperlink r:id="rId146">
         <w:r>
           <w:rPr>
             <w:rStyle w:val="Lienhypertexte"/>
@@ -13373,8 +13828,8 @@
         </w:r>
       </w:hyperlink>
     </w:p>
-    <w:bookmarkEnd w:id="143"/>
-    <w:bookmarkStart w:id="145" w:name="X108ee544b9281fbb905300340cbb7f188b8c328"/>
+    <w:bookmarkEnd w:id="147"/>
+    <w:bookmarkStart w:id="149" w:name="X108ee544b9281fbb905300340cbb7f188b8c328"/>
     <w:p>
       <w:pPr>
         <w:pStyle w:val="Bibliographie"/>
@@ -13411,7 +13866,7 @@
       <w:r>
         <w:t xml:space="preserve"> </w:t>
       </w:r>
-      <w:hyperlink r:id="rId144">
+      <w:hyperlink r:id="rId148">
         <w:r>
           <w:rPr>
             <w:rStyle w:val="Lienhypertexte"/>
@@ -13420,8 +13875,8 @@
         </w:r>
       </w:hyperlink>
     </w:p>
-    <w:bookmarkEnd w:id="145"/>
-    <w:bookmarkStart w:id="147" w:name="Xabf0732ee14215567fae3fd6b6b19ba8645f549"/>
+    <w:bookmarkEnd w:id="149"/>
+    <w:bookmarkStart w:id="151" w:name="Xabf0732ee14215567fae3fd6b6b19ba8645f549"/>
     <w:p>
       <w:pPr>
         <w:pStyle w:val="Bibliographie"/>
@@ -13458,7 +13913,7 @@
       <w:r>
         <w:t xml:space="preserve"> </w:t>
       </w:r>
-      <w:hyperlink r:id="rId146">
+      <w:hyperlink r:id="rId150">
         <w:r>
           <w:rPr>
             <w:rStyle w:val="Lienhypertexte"/>
@@ -13467,8 +13922,8 @@
         </w:r>
       </w:hyperlink>
     </w:p>
-    <w:bookmarkEnd w:id="147"/>
-    <w:bookmarkStart w:id="149" w:name="X00d2900966dc0f1a706fd0fb8d24a6d4429be53"/>
+    <w:bookmarkEnd w:id="151"/>
+    <w:bookmarkStart w:id="153" w:name="X00d2900966dc0f1a706fd0fb8d24a6d4429be53"/>
     <w:p>
       <w:pPr>
         <w:pStyle w:val="Bibliographie"/>
@@ -13505,7 +13960,7 @@
       <w:r>
         <w:t xml:space="preserve"> </w:t>
       </w:r>
-      <w:hyperlink r:id="rId148">
+      <w:hyperlink r:id="rId152">
         <w:r>
           <w:rPr>
             <w:rStyle w:val="Lienhypertexte"/>
@@ -13514,8 +13969,8 @@
         </w:r>
       </w:hyperlink>
     </w:p>
-    <w:bookmarkEnd w:id="149"/>
-    <w:bookmarkStart w:id="151" w:name="ref-langeJustAnotherTool2015"/>
+    <w:bookmarkEnd w:id="153"/>
+    <w:bookmarkStart w:id="155" w:name="ref-langeJustAnotherTool2015"/>
     <w:p>
       <w:pPr>
         <w:pStyle w:val="Bibliographie"/>
@@ -13552,7 +14007,7 @@
       <w:r>
         <w:t xml:space="preserve"> </w:t>
       </w:r>
-      <w:hyperlink r:id="rId150">
+      <w:hyperlink r:id="rId154">
         <w:r>
           <w:rPr>
             <w:rStyle w:val="Lienhypertexte"/>
@@ -13561,8 +14016,8 @@
         </w:r>
       </w:hyperlink>
     </w:p>
-    <w:bookmarkEnd w:id="151"/>
-    <w:bookmarkStart w:id="153" w:name="ref-leeuwJsPsychEnablingOpenSource2023"/>
+    <w:bookmarkEnd w:id="155"/>
+    <w:bookmarkStart w:id="157" w:name="ref-leeuwJsPsychEnablingOpenSource2023"/>
     <w:p>
       <w:pPr>
         <w:pStyle w:val="Bibliographie"/>
@@ -13599,7 +14054,7 @@
       <w:r>
         <w:t xml:space="preserve"> </w:t>
       </w:r>
-      <w:hyperlink r:id="rId152">
+      <w:hyperlink r:id="rId156">
         <w:r>
           <w:rPr>
             <w:rStyle w:val="Lienhypertexte"/>
@@ -13608,8 +14063,8 @@
         </w:r>
       </w:hyperlink>
     </w:p>
-    <w:bookmarkEnd w:id="153"/>
-    <w:bookmarkStart w:id="155" w:name="ref-R-emmeans"/>
+    <w:bookmarkEnd w:id="157"/>
+    <w:bookmarkStart w:id="159" w:name="ref-R-emmeans"/>
     <w:p>
       <w:pPr>
         <w:pStyle w:val="Bibliographie"/>
@@ -13633,7 +14088,7 @@
       <w:r>
         <w:t xml:space="preserve"> </w:t>
       </w:r>
-      <w:hyperlink r:id="rId154">
+      <w:hyperlink r:id="rId158">
         <w:r>
           <w:rPr>
             <w:rStyle w:val="Lienhypertexte"/>
@@ -13642,8 +14097,8 @@
         </w:r>
       </w:hyperlink>
     </w:p>
-    <w:bookmarkEnd w:id="155"/>
-    <w:bookmarkStart w:id="157" w:name="ref-see2021"/>
+    <w:bookmarkEnd w:id="159"/>
+    <w:bookmarkStart w:id="161" w:name="ref-see2021"/>
     <w:p>
       <w:pPr>
         <w:pStyle w:val="Bibliographie"/>
@@ -13701,7 +14156,7 @@
       <w:r>
         <w:t xml:space="preserve"> </w:t>
       </w:r>
-      <w:hyperlink r:id="rId156">
+      <w:hyperlink r:id="rId160">
         <w:r>
           <w:rPr>
             <w:rStyle w:val="Lienhypertexte"/>
@@ -13710,8 +14165,8 @@
         </w:r>
       </w:hyperlink>
     </w:p>
-    <w:bookmarkEnd w:id="157"/>
-    <w:bookmarkStart w:id="159" w:name="ref-bayestestR2019"/>
+    <w:bookmarkEnd w:id="161"/>
+    <w:bookmarkStart w:id="163" w:name="ref-bayestestR2019"/>
     <w:p>
       <w:pPr>
         <w:pStyle w:val="Bibliographie"/>
@@ -13748,7 +14203,7 @@
       <w:r>
         <w:t xml:space="preserve"> </w:t>
       </w:r>
-      <w:hyperlink r:id="rId158">
+      <w:hyperlink r:id="rId162">
         <w:r>
           <w:rPr>
             <w:rStyle w:val="Lienhypertexte"/>
@@ -13757,8 +14212,8 @@
         </w:r>
       </w:hyperlink>
     </w:p>
-    <w:bookmarkEnd w:id="159"/>
-    <w:bookmarkStart w:id="161" w:name="ref-marksVisualImageryDifferences1973"/>
+    <w:bookmarkEnd w:id="163"/>
+    <w:bookmarkStart w:id="165" w:name="ref-marksVisualImageryDifferences1973"/>
     <w:p>
       <w:pPr>
         <w:pStyle w:val="Bibliographie"/>
@@ -13795,7 +14250,7 @@
       <w:r>
         <w:t xml:space="preserve"> </w:t>
       </w:r>
-      <w:hyperlink r:id="rId160">
+      <w:hyperlink r:id="rId164">
         <w:r>
           <w:rPr>
             <w:rStyle w:val="Lienhypertexte"/>
@@ -13804,8 +14259,8 @@
         </w:r>
       </w:hyperlink>
     </w:p>
-    <w:bookmarkEnd w:id="161"/>
-    <w:bookmarkStart w:id="163" w:name="X005d9e29f642880f32112bcf7d163ce9e6ad9f0"/>
+    <w:bookmarkEnd w:id="165"/>
+    <w:bookmarkStart w:id="167" w:name="X005d9e29f642880f32112bcf7d163ce9e6ad9f0"/>
     <w:p>
       <w:pPr>
         <w:pStyle w:val="Bibliographie"/>
@@ -13842,7 +14297,7 @@
       <w:r>
         <w:t xml:space="preserve"> </w:t>
       </w:r>
-      <w:hyperlink r:id="rId162">
+      <w:hyperlink r:id="rId166">
         <w:r>
           <w:rPr>
             <w:rStyle w:val="Lienhypertexte"/>
@@ -13851,8 +14306,8 @@
         </w:r>
       </w:hyperlink>
     </w:p>
-    <w:bookmarkEnd w:id="163"/>
-    <w:bookmarkStart w:id="164" w:name="ref-mckelvieVVIQPsychometricTest1995"/>
+    <w:bookmarkEnd w:id="167"/>
+    <w:bookmarkStart w:id="168" w:name="ref-mckelvieVVIQPsychometricTest1995"/>
     <w:p>
       <w:pPr>
         <w:pStyle w:val="Bibliographie"/>
@@ -13887,8 +14342,8 @@
         <w:t xml:space="preserve">(3-4), 1–106.</w:t>
       </w:r>
     </w:p>
-    <w:bookmarkEnd w:id="164"/>
-    <w:bookmarkStart w:id="166" w:name="ref-miltonBehavioralNeuralSignatures2021"/>
+    <w:bookmarkEnd w:id="168"/>
+    <w:bookmarkStart w:id="170" w:name="ref-miltonBehavioralNeuralSignatures2021"/>
     <w:p>
       <w:pPr>
         <w:pStyle w:val="Bibliographie"/>
@@ -13925,7 +14380,7 @@
       <w:r>
         <w:t xml:space="preserve"> </w:t>
       </w:r>
-      <w:hyperlink r:id="rId165">
+      <w:hyperlink r:id="rId169">
         <w:r>
           <w:rPr>
             <w:rStyle w:val="Lienhypertexte"/>
@@ -13934,8 +14389,8 @@
         </w:r>
       </w:hyperlink>
     </w:p>
-    <w:bookmarkEnd w:id="166"/>
-    <w:bookmarkStart w:id="168" w:name="Xba4e0439e8f16a131a3ca37eead99654f8ee0bd"/>
+    <w:bookmarkEnd w:id="170"/>
+    <w:bookmarkStart w:id="172" w:name="Xba4e0439e8f16a131a3ca37eead99654f8ee0bd"/>
     <w:p>
       <w:pPr>
         <w:pStyle w:val="Bibliographie"/>
@@ -13972,7 +14427,7 @@
       <w:r>
         <w:t xml:space="preserve"> </w:t>
       </w:r>
-      <w:hyperlink r:id="rId167">
+      <w:hyperlink r:id="rId171">
         <w:r>
           <w:rPr>
             <w:rStyle w:val="Lienhypertexte"/>
@@ -13981,8 +14436,8 @@
         </w:r>
       </w:hyperlink>
     </w:p>
-    <w:bookmarkEnd w:id="168"/>
-    <w:bookmarkStart w:id="170" w:name="X96d219b787bb143b45ef4a9eabfc18bf831d094"/>
+    <w:bookmarkEnd w:id="172"/>
+    <w:bookmarkStart w:id="174" w:name="X96d219b787bb143b45ef4a9eabfc18bf831d094"/>
     <w:p>
       <w:pPr>
         <w:pStyle w:val="Bibliographie"/>
@@ -14006,7 +14461,7 @@
       <w:r>
         <w:t xml:space="preserve"> </w:t>
       </w:r>
-      <w:hyperlink r:id="rId169">
+      <w:hyperlink r:id="rId173">
         <w:r>
           <w:rPr>
             <w:rStyle w:val="Lienhypertexte"/>
@@ -14015,8 +14470,8 @@
         </w:r>
       </w:hyperlink>
     </w:p>
-    <w:bookmarkEnd w:id="170"/>
-    <w:bookmarkStart w:id="172" w:name="ref-R-BayesFactor"/>
+    <w:bookmarkEnd w:id="174"/>
+    <w:bookmarkStart w:id="176" w:name="ref-R-BayesFactor"/>
     <w:p>
       <w:pPr>
         <w:pStyle w:val="Bibliographie"/>
@@ -14040,7 +14495,7 @@
       <w:r>
         <w:t xml:space="preserve"> </w:t>
       </w:r>
-      <w:hyperlink r:id="rId171">
+      <w:hyperlink r:id="rId175">
         <w:r>
           <w:rPr>
             <w:rStyle w:val="Lienhypertexte"/>
@@ -14049,8 +14504,8 @@
         </w:r>
       </w:hyperlink>
     </w:p>
-    <w:bookmarkEnd w:id="172"/>
-    <w:bookmarkStart w:id="174" w:name="ref-murakiInsightsEmbodiedCognition2023"/>
+    <w:bookmarkEnd w:id="176"/>
+    <w:bookmarkStart w:id="178" w:name="ref-murakiInsightsEmbodiedCognition2023"/>
     <w:p>
       <w:pPr>
         <w:pStyle w:val="Bibliographie"/>
@@ -14074,7 +14529,7 @@
       <w:r>
         <w:t xml:space="preserve"> </w:t>
       </w:r>
-      <w:hyperlink r:id="rId173">
+      <w:hyperlink r:id="rId177">
         <w:r>
           <w:rPr>
             <w:rStyle w:val="Lienhypertexte"/>
@@ -14083,8 +14538,8 @@
         </w:r>
       </w:hyperlink>
     </w:p>
-    <w:bookmarkEnd w:id="174"/>
-    <w:bookmarkStart w:id="176" w:name="ref-nelsonModifiedCardSorting1976"/>
+    <w:bookmarkEnd w:id="178"/>
+    <w:bookmarkStart w:id="180" w:name="ref-nelsonModifiedCardSorting1976"/>
     <w:p>
       <w:pPr>
         <w:pStyle w:val="Bibliographie"/>
@@ -14121,7 +14576,7 @@
       <w:r>
         <w:t xml:space="preserve"> </w:t>
       </w:r>
-      <w:hyperlink r:id="rId175">
+      <w:hyperlink r:id="rId179">
         <w:r>
           <w:rPr>
             <w:rStyle w:val="Lienhypertexte"/>
@@ -14130,8 +14585,8 @@
         </w:r>
       </w:hyperlink>
     </w:p>
-    <w:bookmarkEnd w:id="176"/>
-    <w:bookmarkStart w:id="178" w:name="ref-paivioImageryAbilityVisual1971"/>
+    <w:bookmarkEnd w:id="180"/>
+    <w:bookmarkStart w:id="182" w:name="ref-paivioImageryAbilityVisual1971"/>
     <w:p>
       <w:pPr>
         <w:pStyle w:val="Bibliographie"/>
@@ -14168,7 +14623,7 @@
       <w:r>
         <w:t xml:space="preserve"> </w:t>
       </w:r>
-      <w:hyperlink r:id="rId177">
+      <w:hyperlink r:id="rId181">
         <w:r>
           <w:rPr>
             <w:rStyle w:val="Lienhypertexte"/>
@@ -14177,8 +14632,8 @@
         </w:r>
       </w:hyperlink>
     </w:p>
-    <w:bookmarkEnd w:id="178"/>
-    <w:bookmarkStart w:id="180" w:name="Xa510e39af95b036592150b23d83bcd6571c96ae"/>
+    <w:bookmarkEnd w:id="182"/>
+    <w:bookmarkStart w:id="184" w:name="Xa510e39af95b036592150b23d83bcd6571c96ae"/>
     <w:p>
       <w:pPr>
         <w:pStyle w:val="Bibliographie"/>
@@ -14215,7 +14670,7 @@
       <w:r>
         <w:t xml:space="preserve"> </w:t>
       </w:r>
-      <w:hyperlink r:id="rId179">
+      <w:hyperlink r:id="rId183">
         <w:r>
           <w:rPr>
             <w:rStyle w:val="Lienhypertexte"/>
@@ -14224,8 +14679,8 @@
         </w:r>
       </w:hyperlink>
     </w:p>
-    <w:bookmarkEnd w:id="180"/>
-    <w:bookmarkStart w:id="182" w:name="ref-pearsonHumanImaginationCognitive2019"/>
+    <w:bookmarkEnd w:id="184"/>
+    <w:bookmarkStart w:id="186" w:name="ref-pearsonHumanImaginationCognitive2019"/>
     <w:p>
       <w:pPr>
         <w:pStyle w:val="Bibliographie"/>
@@ -14262,7 +14717,7 @@
       <w:r>
         <w:t xml:space="preserve"> </w:t>
       </w:r>
-      <w:hyperlink r:id="rId181">
+      <w:hyperlink r:id="rId185">
         <w:r>
           <w:rPr>
             <w:rStyle w:val="Lienhypertexte"/>
@@ -14271,8 +14726,8 @@
         </w:r>
       </w:hyperlink>
     </w:p>
-    <w:bookmarkEnd w:id="182"/>
-    <w:bookmarkStart w:id="184" w:name="ref-pearsonRedefiningVisualWorking2019"/>
+    <w:bookmarkEnd w:id="186"/>
+    <w:bookmarkStart w:id="188" w:name="ref-pearsonRedefiningVisualWorking2019"/>
     <w:p>
       <w:pPr>
         <w:pStyle w:val="Bibliographie"/>
@@ -14309,7 +14764,7 @@
       <w:r>
         <w:t xml:space="preserve"> </w:t>
       </w:r>
-      <w:hyperlink r:id="rId183">
+      <w:hyperlink r:id="rId187">
         <w:r>
           <w:rPr>
             <w:rStyle w:val="Lienhypertexte"/>
@@ -14318,8 +14773,8 @@
         </w:r>
       </w:hyperlink>
     </w:p>
-    <w:bookmarkEnd w:id="184"/>
-    <w:bookmarkStart w:id="186" w:name="ref-R-patchwork"/>
+    <w:bookmarkEnd w:id="188"/>
+    <w:bookmarkStart w:id="190" w:name="ref-R-patchwork"/>
     <w:p>
       <w:pPr>
         <w:pStyle w:val="Bibliographie"/>
@@ -14343,7 +14798,7 @@
       <w:r>
         <w:t xml:space="preserve"> </w:t>
       </w:r>
-      <w:hyperlink r:id="rId185">
+      <w:hyperlink r:id="rId189">
         <w:r>
           <w:rPr>
             <w:rStyle w:val="Lienhypertexte"/>
@@ -14352,8 +14807,8 @@
         </w:r>
       </w:hyperlink>
     </w:p>
-    <w:bookmarkEnd w:id="186"/>
-    <w:bookmarkStart w:id="188" w:name="ref-Rstudio"/>
+    <w:bookmarkEnd w:id="190"/>
+    <w:bookmarkStart w:id="192" w:name="ref-Rstudio"/>
     <w:p>
       <w:pPr>
         <w:pStyle w:val="Bibliographie"/>
@@ -14377,7 +14832,7 @@
       <w:r>
         <w:t xml:space="preserve"> </w:t>
       </w:r>
-      <w:hyperlink r:id="rId187">
+      <w:hyperlink r:id="rId191">
         <w:r>
           <w:rPr>
             <w:rStyle w:val="Lienhypertexte"/>
@@ -14386,8 +14841,8 @@
         </w:r>
       </w:hyperlink>
     </w:p>
-    <w:bookmarkEnd w:id="188"/>
-    <w:bookmarkStart w:id="190" w:name="ref-pounderOnlyMinimalDifferences2022"/>
+    <w:bookmarkEnd w:id="192"/>
+    <w:bookmarkStart w:id="194" w:name="ref-pounderOnlyMinimalDifferences2022"/>
     <w:p>
       <w:pPr>
         <w:pStyle w:val="Bibliographie"/>
@@ -14424,7 +14879,7 @@
       <w:r>
         <w:t xml:space="preserve"> </w:t>
       </w:r>
-      <w:hyperlink r:id="rId189">
+      <w:hyperlink r:id="rId193">
         <w:r>
           <w:rPr>
             <w:rStyle w:val="Lienhypertexte"/>
@@ -14433,8 +14888,8 @@
         </w:r>
       </w:hyperlink>
     </w:p>
-    <w:bookmarkEnd w:id="190"/>
-    <w:bookmarkStart w:id="192" w:name="X74ce0ea184f87c638078b71dd60fa86e1d68c19"/>
+    <w:bookmarkEnd w:id="194"/>
+    <w:bookmarkStart w:id="196" w:name="X74ce0ea184f87c638078b71dd60fa86e1d68c19"/>
     <w:p>
       <w:pPr>
         <w:pStyle w:val="Bibliographie"/>
@@ -14471,7 +14926,7 @@
       <w:r>
         <w:t xml:space="preserve"> </w:t>
       </w:r>
-      <w:hyperlink r:id="rId191">
+      <w:hyperlink r:id="rId195">
         <w:r>
           <w:rPr>
             <w:rStyle w:val="Lienhypertexte"/>
@@ -14480,8 +14935,8 @@
         </w:r>
       </w:hyperlink>
     </w:p>
-    <w:bookmarkEnd w:id="192"/>
-    <w:bookmarkStart w:id="194" w:name="ref-purkartAreThereUnconscious2024"/>
+    <w:bookmarkEnd w:id="196"/>
+    <w:bookmarkStart w:id="198" w:name="ref-purkartAreThereUnconscious2024"/>
     <w:p>
       <w:pPr>
         <w:pStyle w:val="Bibliographie"/>
@@ -14518,7 +14973,7 @@
       <w:r>
         <w:t xml:space="preserve"> </w:t>
       </w:r>
-      <w:hyperlink r:id="rId193">
+      <w:hyperlink r:id="rId197">
         <w:r>
           <w:rPr>
             <w:rStyle w:val="Lienhypertexte"/>
@@ -14527,8 +14982,8 @@
         </w:r>
       </w:hyperlink>
     </w:p>
-    <w:bookmarkEnd w:id="194"/>
-    <w:bookmarkStart w:id="196" w:name="ref-R-base"/>
+    <w:bookmarkEnd w:id="198"/>
+    <w:bookmarkStart w:id="200" w:name="ref-R-base"/>
     <w:p>
       <w:pPr>
         <w:pStyle w:val="Bibliographie"/>
@@ -14552,7 +15007,7 @@
       <w:r>
         <w:t xml:space="preserve"> </w:t>
       </w:r>
-      <w:hyperlink r:id="rId195">
+      <w:hyperlink r:id="rId199">
         <w:r>
           <w:rPr>
             <w:rStyle w:val="Lienhypertexte"/>
@@ -14561,8 +15016,8 @@
         </w:r>
       </w:hyperlink>
     </w:p>
-    <w:bookmarkEnd w:id="196"/>
-    <w:bookmarkStart w:id="198" w:name="ref-ramfulMeasurementSpatialAbility2017"/>
+    <w:bookmarkEnd w:id="200"/>
+    <w:bookmarkStart w:id="202" w:name="ref-ramfulMeasurementSpatialAbility2017"/>
     <w:p>
       <w:pPr>
         <w:pStyle w:val="Bibliographie"/>
@@ -14599,7 +15054,7 @@
       <w:r>
         <w:t xml:space="preserve"> </w:t>
       </w:r>
-      <w:hyperlink r:id="rId197">
+      <w:hyperlink r:id="rId201">
         <w:r>
           <w:rPr>
             <w:rStyle w:val="Lienhypertexte"/>
@@ -14608,8 +15063,8 @@
         </w:r>
       </w:hyperlink>
     </w:p>
-    <w:bookmarkEnd w:id="198"/>
-    <w:bookmarkStart w:id="199" w:name="ref-ravenRavenProgressiveMatrices1938"/>
+    <w:bookmarkEnd w:id="202"/>
+    <w:bookmarkStart w:id="203" w:name="ref-ravenRavenProgressiveMatrices1938"/>
     <w:p>
       <w:pPr>
         <w:pStyle w:val="Bibliographie"/>
@@ -14631,8 +15086,8 @@
         <w:t xml:space="preserve">. Western Psychological Services Los Angeles.</w:t>
       </w:r>
     </w:p>
-    <w:bookmarkEnd w:id="199"/>
-    <w:bookmarkStart w:id="201" w:name="ref-reederNonvisualSpatialStrategies2024"/>
+    <w:bookmarkEnd w:id="203"/>
+    <w:bookmarkStart w:id="205" w:name="ref-reederNonvisualSpatialStrategies2024"/>
     <w:p>
       <w:pPr>
         <w:pStyle w:val="Bibliographie"/>
@@ -14669,7 +15124,7 @@
       <w:r>
         <w:t xml:space="preserve"> </w:t>
       </w:r>
-      <w:hyperlink r:id="rId200">
+      <w:hyperlink r:id="rId204">
         <w:r>
           <w:rPr>
             <w:rStyle w:val="Lienhypertexte"/>
@@ -14678,8 +15133,8 @@
         </w:r>
       </w:hyperlink>
     </w:p>
-    <w:bookmarkEnd w:id="201"/>
-    <w:bookmarkStart w:id="203" w:name="Xb8fe33364f845d5373774e096ae8f685b4929ff"/>
+    <w:bookmarkEnd w:id="205"/>
+    <w:bookmarkStart w:id="207" w:name="Xb8fe33364f845d5373774e096ae8f685b4929ff"/>
     <w:p>
       <w:pPr>
         <w:pStyle w:val="Bibliographie"/>
@@ -14716,7 +15171,7 @@
       <w:r>
         <w:t xml:space="preserve"> </w:t>
       </w:r>
-      <w:hyperlink r:id="rId202">
+      <w:hyperlink r:id="rId206">
         <w:r>
           <w:rPr>
             <w:rStyle w:val="Lienhypertexte"/>
@@ -14725,8 +15180,8 @@
         </w:r>
       </w:hyperlink>
     </w:p>
-    <w:bookmarkEnd w:id="203"/>
-    <w:bookmarkStart w:id="205" w:name="ref-mclust2023"/>
+    <w:bookmarkEnd w:id="207"/>
+    <w:bookmarkStart w:id="209" w:name="ref-mclust2023"/>
     <w:p>
       <w:pPr>
         <w:pStyle w:val="Bibliographie"/>
@@ -14792,7 +15247,7 @@
       <w:r>
         <w:t xml:space="preserve"> </w:t>
       </w:r>
-      <w:hyperlink r:id="rId204">
+      <w:hyperlink r:id="rId208">
         <w:r>
           <w:rPr>
             <w:rStyle w:val="Lienhypertexte"/>
@@ -14801,8 +15256,8 @@
         </w:r>
       </w:hyperlink>
     </w:p>
-    <w:bookmarkEnd w:id="205"/>
-    <w:bookmarkStart w:id="207" w:name="X29b2462212bb9a02f1249bd82c004cef3a911fa"/>
+    <w:bookmarkEnd w:id="209"/>
+    <w:bookmarkStart w:id="211" w:name="X29b2462212bb9a02f1249bd82c004cef3a911fa"/>
     <w:p>
       <w:pPr>
         <w:pStyle w:val="Bibliographie"/>
@@ -14839,7 +15294,7 @@
       <w:r>
         <w:t xml:space="preserve"> </w:t>
       </w:r>
-      <w:hyperlink r:id="rId206">
+      <w:hyperlink r:id="rId210">
         <w:r>
           <w:rPr>
             <w:rStyle w:val="Lienhypertexte"/>
@@ -14848,13 +15303,72 @@
         </w:r>
       </w:hyperlink>
     </w:p>
-    <w:bookmarkEnd w:id="207"/>
-    <w:bookmarkStart w:id="209" w:name="Xb86571f1beb7cecb69ac0e0929148b65b3182b3"/>
+    <w:bookmarkEnd w:id="211"/>
+    <w:bookmarkStart w:id="213" w:name="ref-speedRoleVisualImagery2024"/>
     <w:p>
       <w:pPr>
         <w:pStyle w:val="Bibliographie"/>
       </w:pPr>
       <w:r>
+        <w:t xml:space="preserve">Speed, L. J., Eekhof, L. S., &amp; Mak, M. (2024). The role of visual imagery in story reading:</w:t>
+      </w:r>
+      <w:r>
+        <w:t xml:space="preserve"> </w:t>
+      </w:r>
+      <w:r>
+        <w:t xml:space="preserve">Evidence</w:t>
+      </w:r>
+      <w:r>
+        <w:t xml:space="preserve"> </w:t>
+      </w:r>
+      <w:r>
+        <w:t xml:space="preserve">from aphantasia.</w:t>
+      </w:r>
+      <w:r>
+        <w:t xml:space="preserve"> </w:t>
+      </w:r>
+      <w:r>
+        <w:rPr>
+          <w:i/>
+          <w:iCs/>
+        </w:rPr>
+        <w:t xml:space="preserve">Consciousness and Cognition</w:t>
+      </w:r>
+      <w:r>
+        <w:t xml:space="preserve">,</w:t>
+      </w:r>
+      <w:r>
+        <w:t xml:space="preserve"> </w:t>
+      </w:r>
+      <w:r>
+        <w:rPr>
+          <w:i/>
+          <w:iCs/>
+        </w:rPr>
+        <w:t xml:space="preserve">118</w:t>
+      </w:r>
+      <w:r>
+        <w:t xml:space="preserve">, 103645.</w:t>
+      </w:r>
+      <w:r>
+        <w:t xml:space="preserve"> </w:t>
+      </w:r>
+      <w:hyperlink r:id="rId212">
+        <w:r>
+          <w:rPr>
+            <w:rStyle w:val="Lienhypertexte"/>
+          </w:rPr>
+          <w:t xml:space="preserve">https://doi.org/10.1016/j.concog.2024.103645</w:t>
+        </w:r>
+      </w:hyperlink>
+    </w:p>
+    <w:bookmarkEnd w:id="213"/>
+    <w:bookmarkStart w:id="215" w:name="Xb86571f1beb7cecb69ac0e0929148b65b3182b3"/>
+    <w:p>
+      <w:pPr>
+        <w:pStyle w:val="Bibliographie"/>
+      </w:pPr>
+      <w:r>
         <w:t xml:space="preserve">Steinley, D., &amp; Brusco, M. J. (2011). Evaluating mixture modeling for clustering: Recommendations and cautions.</w:t>
       </w:r>
       <w:r>
@@ -14886,7 +15400,7 @@
       <w:r>
         <w:t xml:space="preserve"> </w:t>
       </w:r>
-      <w:hyperlink r:id="rId208">
+      <w:hyperlink r:id="rId214">
         <w:r>
           <w:rPr>
             <w:rStyle w:val="Lienhypertexte"/>
@@ -14895,8 +15409,8 @@
         </w:r>
       </w:hyperlink>
     </w:p>
-    <w:bookmarkEnd w:id="209"/>
-    <w:bookmarkStart w:id="211" w:name="ref-suggateMentalImagerySkill2022"/>
+    <w:bookmarkEnd w:id="215"/>
+    <w:bookmarkStart w:id="217" w:name="ref-suggateMentalImagerySkill2022"/>
     <w:p>
       <w:pPr>
         <w:pStyle w:val="Bibliographie"/>
@@ -14933,7 +15447,7 @@
       <w:r>
         <w:t xml:space="preserve"> </w:t>
       </w:r>
-      <w:hyperlink r:id="rId210">
+      <w:hyperlink r:id="rId216">
         <w:r>
           <w:rPr>
             <w:rStyle w:val="Lienhypertexte"/>
@@ -14942,13 +15456,49 @@
         </w:r>
       </w:hyperlink>
     </w:p>
-    <w:bookmarkEnd w:id="211"/>
-    <w:bookmarkStart w:id="213" w:name="Xc63d8dd948fd0cd98188ec478f0cdd20b655fbe"/>
+    <w:bookmarkEnd w:id="217"/>
+    <w:bookmarkStart w:id="218" w:name="X75af9cb772c56208257a9500428742baf87e331"/>
     <w:p>
       <w:pPr>
         <w:pStyle w:val="Bibliographie"/>
       </w:pPr>
       <w:r>
+        <w:t xml:space="preserve">Takahashi, J., Saito, G., Omura, K., Yasunaga, D., Sugimura, S., Sakamoto, S., Horikawa, T., &amp; Gyoba, J. (2023). Diversity of aphantasia revealed by multiple assessments of visual imagery, multisensory imagery, and cognitive style.</w:t>
+      </w:r>
+      <w:r>
+        <w:t xml:space="preserve"> </w:t>
+      </w:r>
+      <w:r>
+        <w:rPr>
+          <w:i/>
+          <w:iCs/>
+        </w:rPr>
+        <w:t xml:space="preserve">Frontiers in Psychology</w:t>
+      </w:r>
+      <w:r>
+        <w:t xml:space="preserve">,</w:t>
+      </w:r>
+      <w:r>
+        <w:t xml:space="preserve"> </w:t>
+      </w:r>
+      <w:r>
+        <w:rPr>
+          <w:i/>
+          <w:iCs/>
+        </w:rPr>
+        <w:t xml:space="preserve">14</w:t>
+      </w:r>
+      <w:r>
+        <w:t xml:space="preserve">.</w:t>
+      </w:r>
+    </w:p>
+    <w:bookmarkEnd w:id="218"/>
+    <w:bookmarkStart w:id="220" w:name="Xc63d8dd948fd0cd98188ec478f0cdd20b655fbe"/>
+    <w:p>
+      <w:pPr>
+        <w:pStyle w:val="Bibliographie"/>
+      </w:pPr>
+      <w:r>
         <w:t xml:space="preserve">Vannucci, M., Cioli, L., Chiorri, C., Grazi, A., &amp; Kozhevnikov, M. (2006). Individual differences in visuo-spatial imagery: Further evidence for the distinction between object and spatial imagers.</w:t>
       </w:r>
       <w:r>
@@ -14980,7 +15530,7 @@
       <w:r>
         <w:t xml:space="preserve"> </w:t>
       </w:r>
-      <w:hyperlink r:id="rId212">
+      <w:hyperlink r:id="rId219">
         <w:r>
           <w:rPr>
             <w:rStyle w:val="Lienhypertexte"/>
@@ -14989,8 +15539,8 @@
         </w:r>
       </w:hyperlink>
     </w:p>
-    <w:bookmarkEnd w:id="213"/>
-    <w:bookmarkStart w:id="215" w:name="ref-waiSpatialAbilitySTEM2009"/>
+    <w:bookmarkEnd w:id="220"/>
+    <w:bookmarkStart w:id="222" w:name="ref-waiSpatialAbilitySTEM2009"/>
     <w:p>
       <w:pPr>
         <w:pStyle w:val="Bibliographie"/>
@@ -15027,7 +15577,7 @@
       <w:r>
         <w:t xml:space="preserve"> </w:t>
       </w:r>
-      <w:hyperlink r:id="rId214">
+      <w:hyperlink r:id="rId221">
         <w:r>
           <w:rPr>
             <w:rStyle w:val="Lienhypertexte"/>
@@ -15036,8 +15586,8 @@
         </w:r>
       </w:hyperlink>
     </w:p>
-    <w:bookmarkEnd w:id="215"/>
-    <w:bookmarkStart w:id="217" w:name="ref-wallaceImageryVividnessHypnotic1990"/>
+    <w:bookmarkEnd w:id="222"/>
+    <w:bookmarkStart w:id="224" w:name="ref-wallaceImageryVividnessHypnotic1990"/>
     <w:p>
       <w:pPr>
         <w:pStyle w:val="Bibliographie"/>
@@ -15074,7 +15624,7 @@
       <w:r>
         <w:t xml:space="preserve"> </w:t>
       </w:r>
-      <w:hyperlink r:id="rId216">
+      <w:hyperlink r:id="rId223">
         <w:r>
           <w:rPr>
             <w:rStyle w:val="Lienhypertexte"/>
@@ -15083,8 +15633,8 @@
         </w:r>
       </w:hyperlink>
     </w:p>
-    <w:bookmarkEnd w:id="217"/>
-    <w:bookmarkStart w:id="218" w:name="X1902c3fbe1c7736fd01f9da4d96e5a0acc69681"/>
+    <w:bookmarkEnd w:id="224"/>
+    <w:bookmarkStart w:id="225" w:name="X1902c3fbe1c7736fd01f9da4d96e5a0acc69681"/>
     <w:p>
       <w:pPr>
         <w:pStyle w:val="Bibliographie"/>
@@ -15106,8 +15656,8 @@
         <w:t xml:space="preserve">. Inc.</w:t>
       </w:r>
     </w:p>
-    <w:bookmarkEnd w:id="218"/>
-    <w:bookmarkStart w:id="220" w:name="ref-wickenCriticalRoleMental2021"/>
+    <w:bookmarkEnd w:id="225"/>
+    <w:bookmarkStart w:id="227" w:name="ref-wickenCriticalRoleMental2021"/>
     <w:p>
       <w:pPr>
         <w:pStyle w:val="Bibliographie"/>
@@ -15144,7 +15694,7 @@
       <w:r>
         <w:t xml:space="preserve"> </w:t>
       </w:r>
-      <w:hyperlink r:id="rId219">
+      <w:hyperlink r:id="rId226">
         <w:r>
           <w:rPr>
             <w:rStyle w:val="Lienhypertexte"/>
@@ -15153,8 +15703,8 @@
         </w:r>
       </w:hyperlink>
     </w:p>
-    <w:bookmarkEnd w:id="220"/>
-    <w:bookmarkStart w:id="222" w:name="ref-ggplot22016"/>
+    <w:bookmarkEnd w:id="227"/>
+    <w:bookmarkStart w:id="229" w:name="ref-ggplot22016"/>
     <w:p>
       <w:pPr>
         <w:pStyle w:val="Bibliographie"/>
@@ -15178,7 +15728,7 @@
       <w:r>
         <w:t xml:space="preserve"> </w:t>
       </w:r>
-      <w:hyperlink r:id="rId221">
+      <w:hyperlink r:id="rId228">
         <w:r>
           <w:rPr>
             <w:rStyle w:val="Lienhypertexte"/>
@@ -15187,8 +15737,8 @@
         </w:r>
       </w:hyperlink>
     </w:p>
-    <w:bookmarkEnd w:id="222"/>
-    <w:bookmarkStart w:id="224" w:name="ref-tidyverse2019"/>
+    <w:bookmarkEnd w:id="229"/>
+    <w:bookmarkStart w:id="231" w:name="ref-tidyverse2019"/>
     <w:p>
       <w:pPr>
         <w:pStyle w:val="Bibliographie"/>
@@ -15234,7 +15784,7 @@
       <w:r>
         <w:t xml:space="preserve"> </w:t>
       </w:r>
-      <w:hyperlink r:id="rId223">
+      <w:hyperlink r:id="rId230">
         <w:r>
           <w:rPr>
             <w:rStyle w:val="Lienhypertexte"/>
@@ -15243,8 +15793,8 @@
         </w:r>
       </w:hyperlink>
     </w:p>
-    <w:bookmarkEnd w:id="224"/>
-    <w:bookmarkStart w:id="226" w:name="Xdcfac1cda05de67fb46ab96132e9fbd2ccd47cd"/>
+    <w:bookmarkEnd w:id="231"/>
+    <w:bookmarkStart w:id="233" w:name="Xdcfac1cda05de67fb46ab96132e9fbd2ccd47cd"/>
     <w:p>
       <w:pPr>
         <w:pStyle w:val="Bibliographie"/>
@@ -15281,7 +15831,7 @@
       <w:r>
         <w:t xml:space="preserve"> </w:t>
       </w:r>
-      <w:hyperlink r:id="rId225">
+      <w:hyperlink r:id="rId232">
         <w:r>
           <w:rPr>
             <w:rStyle w:val="Lienhypertexte"/>
@@ -15290,8 +15840,8 @@
         </w:r>
       </w:hyperlink>
     </w:p>
-    <w:bookmarkEnd w:id="226"/>
-    <w:bookmarkStart w:id="228" w:name="ref-zemanLivesImageryCongenital2015"/>
+    <w:bookmarkEnd w:id="233"/>
+    <w:bookmarkStart w:id="235" w:name="ref-zemanLivesImageryCongenital2015"/>
     <w:p>
       <w:pPr>
         <w:pStyle w:val="Bibliographie"/>
@@ -15328,7 +15878,7 @@
       <w:r>
         <w:t xml:space="preserve"> </w:t>
       </w:r>
-      <w:hyperlink r:id="rId227">
+      <w:hyperlink r:id="rId234">
         <w:r>
           <w:rPr>
             <w:rStyle w:val="Lienhypertexte"/>
@@ -15337,8 +15887,8 @@
         </w:r>
       </w:hyperlink>
     </w:p>
-    <w:bookmarkEnd w:id="228"/>
-    <w:bookmarkStart w:id="230" w:name="Xa449e4d9d4acb2bb84a85dd500bf94054334e42"/>
+    <w:bookmarkEnd w:id="235"/>
+    <w:bookmarkStart w:id="237" w:name="Xa449e4d9d4acb2bb84a85dd500bf94054334e42"/>
     <w:p>
       <w:pPr>
         <w:pStyle w:val="Bibliographie"/>
@@ -15375,7 +15925,7 @@
       <w:r>
         <w:t xml:space="preserve"> </w:t>
       </w:r>
-      <w:hyperlink r:id="rId229">
+      <w:hyperlink r:id="rId236">
         <w:r>
           <w:rPr>
             <w:rStyle w:val="Lienhypertexte"/>
@@ -15384,15 +15934,15 @@
         </w:r>
       </w:hyperlink>
     </w:p>
-    <w:bookmarkEnd w:id="230"/>
-    <w:bookmarkEnd w:id="231"/>
+    <w:bookmarkEnd w:id="237"/>
+    <w:bookmarkEnd w:id="238"/>
     <w:p>
       <w:r>
         <w:br w:type="page"/>
       </w:r>
     </w:p>
-    <w:bookmarkEnd w:id="232"/>
-    <w:bookmarkStart w:id="235" w:name="tables"/>
+    <w:bookmarkEnd w:id="239"/>
+    <w:bookmarkStart w:id="242" w:name="tables"/>
     <w:p>
       <w:pPr>
         <w:pStyle w:val="Titre1"/>
@@ -15414,13 +15964,13 @@
       <w:tr>
         <w:tc>
           <w:tcPr/>
-          <w:bookmarkStart w:id="233" w:name="tbl-g-results"/>
+          <w:bookmarkStart w:id="240" w:name="tbl-g-results"/>
           <w:p>
             <w:pPr>
               <w:jc w:val="center"/>
             </w:pPr>
             <w:pPr>
-              <w:jc w:val="start"/>
+              <w:jc w:val="left"/>
               <w:spacing w:before="200"/>
               <w:pStyle w:val="ImageCaption"/>
             </w:pPr>
@@ -15541,8 +16091,8 @@
                     <m:d>
                       <m:dPr>
                         <m:begChr m:val="("/>
+                        <m:sepChr m:val=""/>
                         <m:endChr m:val=")"/>
-                        <m:sepChr m:val=""/>
                         <m:grow/>
                       </m:dPr>
                       <m:e>
@@ -17063,7 +17613,7 @@
               </w:tc>
             </w:tr>
           </w:tbl>
-          <w:bookmarkEnd w:id="233"/>
+          <w:bookmarkEnd w:id="240"/>
           <w:p/>
         </w:tc>
       </w:tr>
@@ -17086,13 +17636,13 @@
       <w:tr>
         <w:tc>
           <w:tcPr/>
-          <w:bookmarkStart w:id="234" w:name="tbl-c-contrasts"/>
+          <w:bookmarkStart w:id="241" w:name="tbl-c-contrasts"/>
           <w:p>
             <w:pPr>
               <w:jc w:val="center"/>
             </w:pPr>
             <w:pPr>
-              <w:jc w:val="start"/>
+              <w:jc w:val="left"/>
               <w:spacing w:before="200"/>
               <w:pStyle w:val="ImageCaption"/>
             </w:pPr>
@@ -17115,8 +17665,8 @@
               <m:d>
                 <m:dPr>
                   <m:begChr m:val="("/>
+                  <m:sepChr m:val=""/>
                   <m:endChr m:val=")"/>
-                  <m:sepChr m:val=""/>
                   <m:grow/>
                 </m:dPr>
                 <m:e>
@@ -17244,8 +17794,8 @@
                     <m:d>
                       <m:dPr>
                         <m:begChr m:val="("/>
+                        <m:sepChr m:val=""/>
                         <m:endChr m:val=")"/>
-                        <m:sepChr m:val=""/>
                         <m:grow/>
                       </m:dPr>
                       <m:e>
@@ -19563,12 +20113,12 @@
               </w:tc>
             </w:tr>
           </w:tbl>
-          <w:bookmarkEnd w:id="234"/>
+          <w:bookmarkEnd w:id="241"/>
           <w:p/>
         </w:tc>
       </w:tr>
     </w:tbl>
-    <w:bookmarkEnd w:id="235"/>
+    <w:bookmarkEnd w:id="242"/>
     <w:sectPr>
       <w:headerReference r:id="rId9" w:type="even"/>
       <w:headerReference r:id="rId11" w:type="default"/>

</xml_diff>

<commit_message>
Revised manuscript, second round
</commit_message>
<xml_diff>
--- a/inst/manuscript/manuscript.docx
+++ b/inst/manuscript/manuscript.docx
@@ -1547,7 +1547,26 @@
         </w:t>
       </w:r>
       <w:r>
-        <w:t xml:space="preserve">. The proposed data analysis plan resulted in</w:t>
+        <w:t xml:space="preserve">.</w:t>
+      </w:r>
+      <w:r>
+        <w:t xml:space="preserve"> </w:t>
+      </w:r>
+      <w:r>
+        <w:rPr>
+          <w:shd w:val="clear" w:fill="transparent"/>
+        </w:rPr>
+        <w:t>
+          <w:r>
+            <w:t xml:space="preserve">By trans-categorical, we refer to an approach that goes beyond predefined "diagnostic" categories to examine individual variability across continuous and multidimensional spaces. Instead of assuming that cognitive differences are fully explained by membership in an a priori group defined with a single variable (aphantasic vs. typical imagery), this approach considers profiles as overlapping and seeks latent structures or emergent clusters that cut across categories using multiple variables. For example, characteristic strengths in spatial or verbal reasoning may appear in both individuals with and without aphantasia, suggesting that these traits are not restricted to one group but distributed along continua. This framework is particularly relevant in cognitive psychology, where constructs such as imagery, memory, and reasoning interact and vary from one individual to another, regardless of predefined boundaries.</w:t>
+          </w:r>
+        </w:t>
+      </w:r>
+      <w:r>
+        <w:t xml:space="preserve"> </w:t>
+      </w:r>
+      <w:r>
+        <w:t xml:space="preserve">The proposed data analysis plan resulted in</w:t>
       </w:r>
       <w:r>
         <w:t xml:space="preserve"> </w:t>

</xml_diff>